<commit_message>
Documentação com diagrama de visão de negócios
</commit_message>
<xml_diff>
--- a/Gabriela/Documentação/eKran - Documento.docx
+++ b/Gabriela/Documentação/eKran - Documento.docx
@@ -426,9 +426,8 @@
           <w:sz w:val="28"/>
           <w:szCs w:val="28"/>
         </w:rPr>
-        <w:t xml:space="preserve">Fabio </w:t>
-      </w:r>
-      <w:proofErr w:type="spellStart"/>
+        <w:t>Fabio Moledo de Seabra</w:t>
+      </w:r>
       <w:r>
         <w:rPr>
           <w:rFonts w:ascii="Times New Roman" w:hAnsi="Times New Roman" w:cs="Times New Roman"/>
@@ -438,20 +437,22 @@
           <w:sz w:val="28"/>
           <w:szCs w:val="28"/>
         </w:rPr>
-        <w:t>Moledo</w:t>
-      </w:r>
-      <w:proofErr w:type="spellEnd"/>
-      <w:r>
+        <w:t xml:space="preserve"> RA:03221047</w:t>
+      </w:r>
+    </w:p>
+    <w:p>
+      <w:pPr>
+        <w:spacing w:line="360" w:lineRule="auto"/>
+        <w:jc w:val="right"/>
         <w:rPr>
           <w:rFonts w:ascii="Times New Roman" w:hAnsi="Times New Roman" w:cs="Times New Roman"/>
           <w:b/>
           <w:bCs/>
           <w:color w:val="auto"/>
           <w:sz w:val="28"/>
-          <w:szCs w:val="28"/>
-        </w:rPr>
-        <w:t xml:space="preserve"> de Seabra</w:t>
-      </w:r>
+          <w:szCs w:val="32"/>
+        </w:rPr>
+      </w:pPr>
       <w:r>
         <w:rPr>
           <w:rFonts w:ascii="Times New Roman" w:hAnsi="Times New Roman" w:cs="Times New Roman"/>
@@ -459,15 +460,11 @@
           <w:bCs/>
           <w:color w:val="auto"/>
           <w:sz w:val="28"/>
-          <w:szCs w:val="28"/>
-        </w:rPr>
-        <w:t xml:space="preserve"> RA:03221047</w:t>
-      </w:r>
-    </w:p>
-    <w:p>
-      <w:pPr>
-        <w:spacing w:line="360" w:lineRule="auto"/>
-        <w:jc w:val="right"/>
+          <w:szCs w:val="32"/>
+        </w:rPr>
+        <w:t>Gabriela Souza Dias</w:t>
+      </w:r>
+      <w:r>
         <w:rPr>
           <w:rFonts w:ascii="Times New Roman" w:hAnsi="Times New Roman" w:cs="Times New Roman"/>
           <w:b/>
@@ -476,18 +473,22 @@
           <w:sz w:val="28"/>
           <w:szCs w:val="32"/>
         </w:rPr>
-      </w:pPr>
-      <w:r>
+        <w:t xml:space="preserve"> RA: 03221042</w:t>
+      </w:r>
+    </w:p>
+    <w:p>
+      <w:pPr>
+        <w:spacing w:line="360" w:lineRule="auto"/>
+        <w:jc w:val="right"/>
         <w:rPr>
           <w:rFonts w:ascii="Times New Roman" w:hAnsi="Times New Roman" w:cs="Times New Roman"/>
           <w:b/>
           <w:bCs/>
           <w:color w:val="auto"/>
           <w:sz w:val="28"/>
-          <w:szCs w:val="32"/>
-        </w:rPr>
-        <w:t>Gabriela Souza Dias</w:t>
-      </w:r>
+          <w:szCs w:val="28"/>
+        </w:rPr>
+      </w:pPr>
       <w:r>
         <w:rPr>
           <w:rFonts w:ascii="Times New Roman" w:hAnsi="Times New Roman" w:cs="Times New Roman"/>
@@ -495,15 +496,11 @@
           <w:bCs/>
           <w:color w:val="auto"/>
           <w:sz w:val="28"/>
-          <w:szCs w:val="32"/>
-        </w:rPr>
-        <w:t xml:space="preserve"> RA: 03221042</w:t>
-      </w:r>
-    </w:p>
-    <w:p>
-      <w:pPr>
-        <w:spacing w:line="360" w:lineRule="auto"/>
-        <w:jc w:val="right"/>
+          <w:szCs w:val="28"/>
+        </w:rPr>
+        <w:t>Lourenzo Mota Silva</w:t>
+      </w:r>
+      <w:r>
         <w:rPr>
           <w:rFonts w:ascii="Times New Roman" w:hAnsi="Times New Roman" w:cs="Times New Roman"/>
           <w:b/>
@@ -512,8 +509,13 @@
           <w:sz w:val="28"/>
           <w:szCs w:val="28"/>
         </w:rPr>
-      </w:pPr>
-      <w:r>
+        <w:t xml:space="preserve"> RA:032210005</w:t>
+      </w:r>
+    </w:p>
+    <w:p>
+      <w:pPr>
+        <w:spacing w:line="360" w:lineRule="auto"/>
+        <w:jc w:val="right"/>
         <w:rPr>
           <w:rFonts w:ascii="Times New Roman" w:hAnsi="Times New Roman" w:cs="Times New Roman"/>
           <w:b/>
@@ -522,8 +524,7 @@
           <w:sz w:val="28"/>
           <w:szCs w:val="28"/>
         </w:rPr>
-        <w:t>Lourenzo Mota Silva</w:t>
-      </w:r>
+      </w:pPr>
       <w:r>
         <w:rPr>
           <w:rFonts w:ascii="Times New Roman" w:hAnsi="Times New Roman" w:cs="Times New Roman"/>
@@ -533,13 +534,9 @@
           <w:sz w:val="28"/>
           <w:szCs w:val="28"/>
         </w:rPr>
-        <w:t xml:space="preserve"> RA:032210005</w:t>
-      </w:r>
-    </w:p>
-    <w:p>
-      <w:pPr>
-        <w:spacing w:line="360" w:lineRule="auto"/>
-        <w:jc w:val="right"/>
+        <w:t>Lucas de Oliveira Navasconi</w:t>
+      </w:r>
+      <w:r>
         <w:rPr>
           <w:rFonts w:ascii="Times New Roman" w:hAnsi="Times New Roman" w:cs="Times New Roman"/>
           <w:b/>
@@ -548,8 +545,13 @@
           <w:sz w:val="28"/>
           <w:szCs w:val="28"/>
         </w:rPr>
-      </w:pPr>
-      <w:r>
+        <w:t xml:space="preserve"> RA:03221009</w:t>
+      </w:r>
+    </w:p>
+    <w:p>
+      <w:pPr>
+        <w:spacing w:line="360" w:lineRule="auto"/>
+        <w:jc w:val="right"/>
         <w:rPr>
           <w:rFonts w:ascii="Times New Roman" w:hAnsi="Times New Roman" w:cs="Times New Roman"/>
           <w:b/>
@@ -558,9 +560,7 @@
           <w:sz w:val="28"/>
           <w:szCs w:val="28"/>
         </w:rPr>
-        <w:t xml:space="preserve">Lucas de Oliveira </w:t>
-      </w:r>
-      <w:proofErr w:type="spellStart"/>
+      </w:pPr>
       <w:r>
         <w:rPr>
           <w:rFonts w:ascii="Times New Roman" w:hAnsi="Times New Roman" w:cs="Times New Roman"/>
@@ -570,9 +570,8 @@
           <w:sz w:val="28"/>
           <w:szCs w:val="28"/>
         </w:rPr>
-        <w:t>Navasconi</w:t>
-      </w:r>
-      <w:proofErr w:type="spellEnd"/>
+        <w:t>Nathalia Aparecida Burlina Maeques</w:t>
+      </w:r>
       <w:r>
         <w:rPr>
           <w:rFonts w:ascii="Times New Roman" w:hAnsi="Times New Roman" w:cs="Times New Roman"/>
@@ -582,7 +581,7 @@
           <w:sz w:val="28"/>
           <w:szCs w:val="28"/>
         </w:rPr>
-        <w:t xml:space="preserve"> RA:03221009</w:t>
+        <w:t xml:space="preserve"> RA:03221022</w:t>
       </w:r>
     </w:p>
     <w:p>
@@ -607,94 +606,8 @@
           <w:sz w:val="28"/>
           <w:szCs w:val="28"/>
         </w:rPr>
-        <w:t xml:space="preserve">Nathalia Aparecida </w:t>
-      </w:r>
-      <w:proofErr w:type="spellStart"/>
-      <w:r>
-        <w:rPr>
-          <w:rFonts w:ascii="Times New Roman" w:hAnsi="Times New Roman" w:cs="Times New Roman"/>
-          <w:b/>
-          <w:bCs/>
-          <w:color w:val="auto"/>
-          <w:sz w:val="28"/>
-          <w:szCs w:val="28"/>
-        </w:rPr>
-        <w:t>Burlina</w:t>
-      </w:r>
-      <w:proofErr w:type="spellEnd"/>
-      <w:r>
-        <w:rPr>
-          <w:rFonts w:ascii="Times New Roman" w:hAnsi="Times New Roman" w:cs="Times New Roman"/>
-          <w:b/>
-          <w:bCs/>
-          <w:color w:val="auto"/>
-          <w:sz w:val="28"/>
-          <w:szCs w:val="28"/>
-        </w:rPr>
-        <w:t xml:space="preserve"> </w:t>
-      </w:r>
-      <w:proofErr w:type="spellStart"/>
-      <w:r>
-        <w:rPr>
-          <w:rFonts w:ascii="Times New Roman" w:hAnsi="Times New Roman" w:cs="Times New Roman"/>
-          <w:b/>
-          <w:bCs/>
-          <w:color w:val="auto"/>
-          <w:sz w:val="28"/>
-          <w:szCs w:val="28"/>
-        </w:rPr>
-        <w:t>Maeques</w:t>
-      </w:r>
-      <w:proofErr w:type="spellEnd"/>
-      <w:r>
-        <w:rPr>
-          <w:rFonts w:ascii="Times New Roman" w:hAnsi="Times New Roman" w:cs="Times New Roman"/>
-          <w:b/>
-          <w:bCs/>
-          <w:color w:val="auto"/>
-          <w:sz w:val="28"/>
-          <w:szCs w:val="28"/>
-        </w:rPr>
-        <w:t xml:space="preserve"> RA:03221022</w:t>
-      </w:r>
-    </w:p>
-    <w:p>
-      <w:pPr>
-        <w:spacing w:line="360" w:lineRule="auto"/>
-        <w:jc w:val="right"/>
-        <w:rPr>
-          <w:rFonts w:ascii="Times New Roman" w:hAnsi="Times New Roman" w:cs="Times New Roman"/>
-          <w:b/>
-          <w:bCs/>
-          <w:color w:val="auto"/>
-          <w:sz w:val="28"/>
-          <w:szCs w:val="28"/>
-        </w:rPr>
-      </w:pPr>
-      <w:r>
-        <w:rPr>
-          <w:rFonts w:ascii="Times New Roman" w:hAnsi="Times New Roman" w:cs="Times New Roman"/>
-          <w:b/>
-          <w:bCs/>
-          <w:color w:val="auto"/>
-          <w:sz w:val="28"/>
-          <w:szCs w:val="28"/>
-        </w:rPr>
-        <w:t xml:space="preserve">Thaís de França </w:t>
-      </w:r>
-      <w:proofErr w:type="spellStart"/>
-      <w:r>
-        <w:rPr>
-          <w:rFonts w:ascii="Times New Roman" w:hAnsi="Times New Roman" w:cs="Times New Roman"/>
-          <w:b/>
-          <w:bCs/>
-          <w:color w:val="auto"/>
-          <w:sz w:val="28"/>
-          <w:szCs w:val="28"/>
-        </w:rPr>
-        <w:t>Inacio</w:t>
-      </w:r>
-      <w:proofErr w:type="spellEnd"/>
+        <w:t>Thaís de França Inacio</w:t>
+      </w:r>
       <w:r>
         <w:rPr>
           <w:rFonts w:ascii="Times New Roman" w:hAnsi="Times New Roman" w:cs="Times New Roman"/>
@@ -837,13 +750,14 @@
         <w:p>
           <w:pPr>
             <w:pStyle w:val="CabealhodoSumrio"/>
+            <w:spacing w:line="360" w:lineRule="auto"/>
             <w:rPr>
               <w:rFonts w:ascii="Times New Roman" w:hAnsi="Times New Roman" w:cs="Times New Roman"/>
               <w:b/>
               <w:bCs/>
               <w:color w:val="auto"/>
-              <w:sz w:val="30"/>
-              <w:szCs w:val="28"/>
+              <w:sz w:val="24"/>
+              <w:szCs w:val="24"/>
             </w:rPr>
           </w:pPr>
           <w:r>
@@ -852,8 +766,8 @@
               <w:b/>
               <w:bCs/>
               <w:color w:val="auto"/>
-              <w:sz w:val="30"/>
-              <w:szCs w:val="28"/>
+              <w:sz w:val="24"/>
+              <w:szCs w:val="24"/>
             </w:rPr>
             <w:t>Sumário</w:t>
           </w:r>
@@ -878,6 +792,8 @@
               <w:rFonts w:ascii="Times New Roman" w:hAnsi="Times New Roman" w:cs="Times New Roman"/>
               <w:noProof/>
               <w:color w:val="auto"/>
+              <w:sz w:val="24"/>
+              <w:szCs w:val="24"/>
             </w:rPr>
             <w:fldChar w:fldCharType="begin"/>
           </w:r>
@@ -887,6 +803,8 @@
               <w:rFonts w:ascii="Times New Roman" w:hAnsi="Times New Roman" w:cs="Times New Roman"/>
               <w:noProof/>
               <w:color w:val="auto"/>
+              <w:sz w:val="24"/>
+              <w:szCs w:val="24"/>
             </w:rPr>
             <w:instrText xml:space="preserve"> TOC \o "1-3" \h \z \u </w:instrText>
           </w:r>
@@ -896,10 +814,12 @@
               <w:rFonts w:ascii="Times New Roman" w:hAnsi="Times New Roman" w:cs="Times New Roman"/>
               <w:noProof/>
               <w:color w:val="auto"/>
+              <w:sz w:val="24"/>
+              <w:szCs w:val="24"/>
             </w:rPr>
             <w:fldChar w:fldCharType="separate"/>
           </w:r>
-          <w:hyperlink w:anchor="_Toc111664967" w:history="1">
+          <w:hyperlink w:anchor="_Toc111890346" w:history="1">
             <w:r>
               <w:rPr>
                 <w:rStyle w:val="Hyperlink"/>
@@ -943,7 +863,7 @@
                 <w:noProof/>
                 <w:webHidden/>
               </w:rPr>
-              <w:instrText xml:space="preserve"> PAGEREF _Toc111664967 \h </w:instrText>
+              <w:instrText xml:space="preserve"> PAGEREF _Toc111890346 \h </w:instrText>
             </w:r>
             <w:r>
               <w:rPr>
@@ -963,7 +883,7 @@
                 <w:noProof/>
                 <w:webHidden/>
               </w:rPr>
-              <w:t>3</w:t>
+              <w:t>2</w:t>
             </w:r>
             <w:r>
               <w:rPr>
@@ -988,41 +908,40 @@
               <w:kern w:val="0"/>
             </w:rPr>
           </w:pPr>
-          <w:hyperlink w:anchor="_Toc111664968" w:history="1">
+          <w:hyperlink w:anchor="_Toc111890347" w:history="1">
+            <w:r>
+              <w:rPr>
+                <w:rStyle w:val="Hyperlink"/>
+                <w:noProof/>
+              </w:rPr>
+              <w:t>1.1</w:t>
+            </w:r>
+            <w:r>
+              <w:rPr>
+                <w:rFonts w:asciiTheme="minorHAnsi" w:eastAsiaTheme="minorEastAsia" w:hAnsiTheme="minorHAnsi"/>
+                <w:noProof/>
+                <w:color w:val="auto"/>
+                <w:kern w:val="0"/>
+              </w:rPr>
+              <w:tab/>
+            </w:r>
             <w:r>
               <w:rPr>
                 <w:rStyle w:val="Hyperlink"/>
                 <w:rFonts w:ascii="Times New Roman" w:hAnsi="Times New Roman" w:cs="Times New Roman"/>
                 <w:noProof/>
               </w:rPr>
-              <w:t>1.1</w:t>
-            </w:r>
-            <w:r>
-              <w:rPr>
-                <w:rFonts w:asciiTheme="minorHAnsi" w:eastAsiaTheme="minorEastAsia" w:hAnsiTheme="minorHAnsi"/>
-                <w:noProof/>
-                <w:color w:val="auto"/>
-                <w:kern w:val="0"/>
+              <w:t>Introdução</w:t>
+            </w:r>
+            <w:r>
+              <w:rPr>
+                <w:noProof/>
+                <w:webHidden/>
               </w:rPr>
               <w:tab/>
             </w:r>
             <w:r>
               <w:rPr>
-                <w:rStyle w:val="Hyperlink"/>
-                <w:rFonts w:ascii="Times New Roman" w:hAnsi="Times New Roman" w:cs="Times New Roman"/>
-                <w:noProof/>
-              </w:rPr>
-              <w:t>Apresentação dos Integrantes</w:t>
-            </w:r>
-            <w:r>
-              <w:rPr>
-                <w:noProof/>
-                <w:webHidden/>
-              </w:rPr>
-              <w:tab/>
-            </w:r>
-            <w:r>
-              <w:rPr>
                 <w:noProof/>
                 <w:webHidden/>
               </w:rPr>
@@ -1033,7 +952,7 @@
                 <w:noProof/>
                 <w:webHidden/>
               </w:rPr>
-              <w:instrText xml:space="preserve"> PAGEREF _Toc111664968 \h </w:instrText>
+              <w:instrText xml:space="preserve"> PAGEREF _Toc111890347 \h </w:instrText>
             </w:r>
             <w:r>
               <w:rPr>
@@ -1053,7 +972,7 @@
                 <w:noProof/>
                 <w:webHidden/>
               </w:rPr>
-              <w:t>3</w:t>
+              <w:t>2</w:t>
             </w:r>
             <w:r>
               <w:rPr>
@@ -1068,6 +987,7 @@
           <w:pPr>
             <w:pStyle w:val="Sumrio1"/>
             <w:tabs>
+              <w:tab w:val="left" w:pos="660"/>
               <w:tab w:val="right" w:leader="dot" w:pos="9968"/>
             </w:tabs>
             <w:rPr>
@@ -1077,24 +997,41 @@
               <w:kern w:val="0"/>
             </w:rPr>
           </w:pPr>
-          <w:hyperlink w:anchor="_Toc111664969" w:history="1">
+          <w:hyperlink w:anchor="_Toc111890348" w:history="1">
             <w:r>
               <w:rPr>
                 <w:rStyle w:val="Hyperlink"/>
                 <w:rFonts w:ascii="Times New Roman" w:hAnsi="Times New Roman" w:cs="Times New Roman"/>
                 <w:noProof/>
               </w:rPr>
-              <w:t>1.2 Introdução</w:t>
-            </w:r>
-            <w:r>
-              <w:rPr>
-                <w:noProof/>
-                <w:webHidden/>
+              <w:t>1.2</w:t>
+            </w:r>
+            <w:r>
+              <w:rPr>
+                <w:rFonts w:asciiTheme="minorHAnsi" w:eastAsiaTheme="minorEastAsia" w:hAnsiTheme="minorHAnsi"/>
+                <w:noProof/>
+                <w:color w:val="auto"/>
+                <w:kern w:val="0"/>
               </w:rPr>
               <w:tab/>
             </w:r>
             <w:r>
               <w:rPr>
+                <w:rStyle w:val="Hyperlink"/>
+                <w:rFonts w:ascii="Times New Roman" w:hAnsi="Times New Roman" w:cs="Times New Roman"/>
+                <w:noProof/>
+              </w:rPr>
+              <w:t>Apresentação dos Integrantes</w:t>
+            </w:r>
+            <w:r>
+              <w:rPr>
+                <w:noProof/>
+                <w:webHidden/>
+              </w:rPr>
+              <w:tab/>
+            </w:r>
+            <w:r>
+              <w:rPr>
                 <w:noProof/>
                 <w:webHidden/>
               </w:rPr>
@@ -1105,7 +1042,7 @@
                 <w:noProof/>
                 <w:webHidden/>
               </w:rPr>
-              <w:instrText xml:space="preserve"> PAGEREF _Toc111664969 \h </w:instrText>
+              <w:instrText xml:space="preserve"> PAGEREF _Toc111890348 \h </w:instrText>
             </w:r>
             <w:r>
               <w:rPr>
@@ -1140,6 +1077,7 @@
           <w:pPr>
             <w:pStyle w:val="Sumrio1"/>
             <w:tabs>
+              <w:tab w:val="left" w:pos="660"/>
               <w:tab w:val="right" w:leader="dot" w:pos="9968"/>
             </w:tabs>
             <w:rPr>
@@ -1149,24 +1087,41 @@
               <w:kern w:val="0"/>
             </w:rPr>
           </w:pPr>
-          <w:hyperlink w:anchor="_Toc111664970" w:history="1">
+          <w:hyperlink w:anchor="_Toc111890349" w:history="1">
             <w:r>
               <w:rPr>
                 <w:rStyle w:val="Hyperlink"/>
                 <w:rFonts w:ascii="Times New Roman" w:hAnsi="Times New Roman" w:cs="Times New Roman"/>
                 <w:noProof/>
               </w:rPr>
-              <w:t>1.3 Logomarca</w:t>
-            </w:r>
-            <w:r>
-              <w:rPr>
-                <w:noProof/>
-                <w:webHidden/>
+              <w:t>1.3</w:t>
+            </w:r>
+            <w:r>
+              <w:rPr>
+                <w:rFonts w:asciiTheme="minorHAnsi" w:eastAsiaTheme="minorEastAsia" w:hAnsiTheme="minorHAnsi"/>
+                <w:noProof/>
+                <w:color w:val="auto"/>
+                <w:kern w:val="0"/>
               </w:rPr>
               <w:tab/>
             </w:r>
             <w:r>
               <w:rPr>
+                <w:rStyle w:val="Hyperlink"/>
+                <w:rFonts w:ascii="Times New Roman" w:hAnsi="Times New Roman" w:cs="Times New Roman"/>
+                <w:noProof/>
+              </w:rPr>
+              <w:t>Apresentação dos Integrantes</w:t>
+            </w:r>
+            <w:r>
+              <w:rPr>
+                <w:noProof/>
+                <w:webHidden/>
+              </w:rPr>
+              <w:tab/>
+            </w:r>
+            <w:r>
+              <w:rPr>
                 <w:noProof/>
                 <w:webHidden/>
               </w:rPr>
@@ -1177,7 +1132,7 @@
                 <w:noProof/>
                 <w:webHidden/>
               </w:rPr>
-              <w:instrText xml:space="preserve"> PAGEREF _Toc111664970 \h </w:instrText>
+              <w:instrText xml:space="preserve"> PAGEREF _Toc111890349 \h </w:instrText>
             </w:r>
             <w:r>
               <w:rPr>
@@ -1197,7 +1152,7 @@
                 <w:noProof/>
                 <w:webHidden/>
               </w:rPr>
-              <w:t>4</w:t>
+              <w:t>3</w:t>
             </w:r>
             <w:r>
               <w:rPr>
@@ -1222,7 +1177,7 @@
               <w:kern w:val="0"/>
             </w:rPr>
           </w:pPr>
-          <w:hyperlink w:anchor="_Toc111664971" w:history="1">
+          <w:hyperlink w:anchor="_Toc111890350" w:history="1">
             <w:r>
               <w:rPr>
                 <w:rStyle w:val="Hyperlink"/>
@@ -1267,7 +1222,7 @@
                 <w:noProof/>
                 <w:webHidden/>
               </w:rPr>
-              <w:instrText xml:space="preserve"> PAGEREF _Toc111664971 \h </w:instrText>
+              <w:instrText xml:space="preserve"> PAGEREF _Toc111890350 \h </w:instrText>
             </w:r>
             <w:r>
               <w:rPr>
@@ -1312,7 +1267,7 @@
               <w:kern w:val="0"/>
             </w:rPr>
           </w:pPr>
-          <w:hyperlink w:anchor="_Toc111664972" w:history="1">
+          <w:hyperlink w:anchor="_Toc111890351" w:history="1">
             <w:r>
               <w:rPr>
                 <w:rStyle w:val="Hyperlink"/>
@@ -1357,7 +1312,7 @@
                 <w:noProof/>
                 <w:webHidden/>
               </w:rPr>
-              <w:instrText xml:space="preserve"> PAGEREF _Toc111664972 \h </w:instrText>
+              <w:instrText xml:space="preserve"> PAGEREF _Toc111890351 \h </w:instrText>
             </w:r>
             <w:r>
               <w:rPr>
@@ -1402,7 +1357,7 @@
               <w:kern w:val="0"/>
             </w:rPr>
           </w:pPr>
-          <w:hyperlink w:anchor="_Toc111664973" w:history="1">
+          <w:hyperlink w:anchor="_Toc111890352" w:history="1">
             <w:r>
               <w:rPr>
                 <w:rStyle w:val="Hyperlink"/>
@@ -1447,7 +1402,7 @@
                 <w:noProof/>
                 <w:webHidden/>
               </w:rPr>
-              <w:instrText xml:space="preserve"> PAGEREF _Toc111664973 \h </w:instrText>
+              <w:instrText xml:space="preserve"> PAGEREF _Toc111890352 \h </w:instrText>
             </w:r>
             <w:r>
               <w:rPr>
@@ -1492,7 +1447,7 @@
               <w:kern w:val="0"/>
             </w:rPr>
           </w:pPr>
-          <w:hyperlink w:anchor="_Toc111664974" w:history="1">
+          <w:hyperlink w:anchor="_Toc111890353" w:history="1">
             <w:r>
               <w:rPr>
                 <w:rStyle w:val="Hyperlink"/>
@@ -1536,7 +1491,7 @@
                 <w:noProof/>
                 <w:webHidden/>
               </w:rPr>
-              <w:instrText xml:space="preserve"> PAGEREF _Toc111664974 \h </w:instrText>
+              <w:instrText xml:space="preserve"> PAGEREF _Toc111890353 \h </w:instrText>
             </w:r>
             <w:r>
               <w:rPr>
@@ -1571,6 +1526,7 @@
           <w:pPr>
             <w:pStyle w:val="Sumrio1"/>
             <w:tabs>
+              <w:tab w:val="left" w:pos="440"/>
               <w:tab w:val="right" w:leader="dot" w:pos="9968"/>
             </w:tabs>
             <w:rPr>
@@ -1580,14 +1536,30 @@
               <w:kern w:val="0"/>
             </w:rPr>
           </w:pPr>
-          <w:hyperlink w:anchor="_Toc111664975" w:history="1">
+          <w:hyperlink w:anchor="_Toc111890354" w:history="1">
+            <w:r>
+              <w:rPr>
+                <w:rStyle w:val="Hyperlink"/>
+                <w:noProof/>
+              </w:rPr>
+              <w:t>6.</w:t>
+            </w:r>
+            <w:r>
+              <w:rPr>
+                <w:rFonts w:asciiTheme="minorHAnsi" w:eastAsiaTheme="minorEastAsia" w:hAnsiTheme="minorHAnsi"/>
+                <w:noProof/>
+                <w:color w:val="auto"/>
+                <w:kern w:val="0"/>
+              </w:rPr>
+              <w:tab/>
+            </w:r>
             <w:r>
               <w:rPr>
                 <w:rStyle w:val="Hyperlink"/>
                 <w:rFonts w:ascii="Times New Roman" w:hAnsi="Times New Roman" w:cs="Times New Roman"/>
                 <w:noProof/>
               </w:rPr>
-              <w:t>5.1 Planejamento do Projeto</w:t>
+              <w:t>Funções</w:t>
             </w:r>
             <w:r>
               <w:rPr>
@@ -1608,7 +1580,7 @@
                 <w:noProof/>
                 <w:webHidden/>
               </w:rPr>
-              <w:instrText xml:space="preserve"> PAGEREF _Toc111664975 \h </w:instrText>
+              <w:instrText xml:space="preserve"> PAGEREF _Toc111890354 \h </w:instrText>
             </w:r>
             <w:r>
               <w:rPr>
@@ -1653,7 +1625,7 @@
               <w:kern w:val="0"/>
             </w:rPr>
           </w:pPr>
-          <w:hyperlink w:anchor="_Toc111664976" w:history="1">
+          <w:hyperlink w:anchor="_Toc111890355" w:history="1">
             <w:r>
               <w:rPr>
                 <w:rStyle w:val="Hyperlink"/>
@@ -1662,7 +1634,7 @@
                 <w:bCs/>
                 <w:noProof/>
               </w:rPr>
-              <w:t>6.</w:t>
+              <w:t>7.</w:t>
             </w:r>
             <w:r>
               <w:rPr>
@@ -1702,7 +1674,7 @@
                 <w:noProof/>
                 <w:webHidden/>
               </w:rPr>
-              <w:instrText xml:space="preserve"> PAGEREF _Toc111664976 \h </w:instrText>
+              <w:instrText xml:space="preserve"> PAGEREF _Toc111890355 \h </w:instrText>
             </w:r>
             <w:r>
               <w:rPr>
@@ -1747,7 +1719,7 @@
               <w:kern w:val="0"/>
             </w:rPr>
           </w:pPr>
-          <w:hyperlink w:anchor="_Toc111664977" w:history="1">
+          <w:hyperlink w:anchor="_Toc111890356" w:history="1">
             <w:r>
               <w:rPr>
                 <w:rStyle w:val="Hyperlink"/>
@@ -1756,7 +1728,7 @@
                 <w:bCs/>
                 <w:noProof/>
               </w:rPr>
-              <w:t>7.</w:t>
+              <w:t>8.</w:t>
             </w:r>
             <w:r>
               <w:rPr>
@@ -1796,7 +1768,7 @@
                 <w:noProof/>
                 <w:webHidden/>
               </w:rPr>
-              <w:instrText xml:space="preserve"> PAGEREF _Toc111664977 \h </w:instrText>
+              <w:instrText xml:space="preserve"> PAGEREF _Toc111890356 \h </w:instrText>
             </w:r>
             <w:r>
               <w:rPr>
@@ -1841,7 +1813,7 @@
               <w:kern w:val="0"/>
             </w:rPr>
           </w:pPr>
-          <w:hyperlink w:anchor="_Toc111664978" w:history="1">
+          <w:hyperlink w:anchor="_Toc111890357" w:history="1">
             <w:r>
               <w:rPr>
                 <w:rStyle w:val="Hyperlink"/>
@@ -1850,7 +1822,7 @@
                 <w:bCs/>
                 <w:noProof/>
               </w:rPr>
-              <w:t>8.</w:t>
+              <w:t>9.</w:t>
             </w:r>
             <w:r>
               <w:rPr>
@@ -1890,7 +1862,7 @@
                 <w:noProof/>
                 <w:webHidden/>
               </w:rPr>
-              <w:instrText xml:space="preserve"> PAGEREF _Toc111664978 \h </w:instrText>
+              <w:instrText xml:space="preserve"> PAGEREF _Toc111890357 \h </w:instrText>
             </w:r>
             <w:r>
               <w:rPr>
@@ -1911,100 +1883,6 @@
                 <w:webHidden/>
               </w:rPr>
               <w:t>5</w:t>
-            </w:r>
-            <w:r>
-              <w:rPr>
-                <w:noProof/>
-                <w:webHidden/>
-              </w:rPr>
-              <w:fldChar w:fldCharType="end"/>
-            </w:r>
-          </w:hyperlink>
-        </w:p>
-        <w:p>
-          <w:pPr>
-            <w:pStyle w:val="Sumrio2"/>
-            <w:tabs>
-              <w:tab w:val="left" w:pos="660"/>
-              <w:tab w:val="right" w:leader="dot" w:pos="9968"/>
-            </w:tabs>
-            <w:rPr>
-              <w:rFonts w:asciiTheme="minorHAnsi" w:eastAsiaTheme="minorEastAsia" w:hAnsiTheme="minorHAnsi"/>
-              <w:noProof/>
-              <w:color w:val="auto"/>
-              <w:kern w:val="0"/>
-            </w:rPr>
-          </w:pPr>
-          <w:hyperlink w:anchor="_Toc111664979" w:history="1">
-            <w:r>
-              <w:rPr>
-                <w:rStyle w:val="Hyperlink"/>
-                <w:rFonts w:ascii="Times New Roman" w:hAnsi="Times New Roman" w:cs="Times New Roman"/>
-                <w:b/>
-                <w:bCs/>
-                <w:noProof/>
-              </w:rPr>
-              <w:t>9.</w:t>
-            </w:r>
-            <w:r>
-              <w:rPr>
-                <w:rFonts w:asciiTheme="minorHAnsi" w:eastAsiaTheme="minorEastAsia" w:hAnsiTheme="minorHAnsi"/>
-                <w:noProof/>
-                <w:color w:val="auto"/>
-                <w:kern w:val="0"/>
-              </w:rPr>
-              <w:tab/>
-            </w:r>
-            <w:r>
-              <w:rPr>
-                <w:rStyle w:val="Hyperlink"/>
-                <w:rFonts w:ascii="Times New Roman" w:hAnsi="Times New Roman" w:cs="Times New Roman"/>
-                <w:b/>
-                <w:bCs/>
-                <w:noProof/>
-              </w:rPr>
-              <w:t>Premissas</w:t>
-            </w:r>
-            <w:r>
-              <w:rPr>
-                <w:noProof/>
-                <w:webHidden/>
-              </w:rPr>
-              <w:tab/>
-            </w:r>
-            <w:r>
-              <w:rPr>
-                <w:noProof/>
-                <w:webHidden/>
-              </w:rPr>
-              <w:fldChar w:fldCharType="begin"/>
-            </w:r>
-            <w:r>
-              <w:rPr>
-                <w:noProof/>
-                <w:webHidden/>
-              </w:rPr>
-              <w:instrText xml:space="preserve"> PAGEREF _Toc111664979 \h </w:instrText>
-            </w:r>
-            <w:r>
-              <w:rPr>
-                <w:noProof/>
-                <w:webHidden/>
-              </w:rPr>
-            </w:r>
-            <w:r>
-              <w:rPr>
-                <w:noProof/>
-                <w:webHidden/>
-              </w:rPr>
-              <w:fldChar w:fldCharType="separate"/>
-            </w:r>
-            <w:r>
-              <w:rPr>
-                <w:noProof/>
-                <w:webHidden/>
-              </w:rPr>
-              <w:t>6</w:t>
             </w:r>
             <w:r>
               <w:rPr>
@@ -2029,7 +1907,7 @@
               <w:kern w:val="0"/>
             </w:rPr>
           </w:pPr>
-          <w:hyperlink w:anchor="_Toc111664980" w:history="1">
+          <w:hyperlink w:anchor="_Toc111890358" w:history="1">
             <w:r>
               <w:rPr>
                 <w:rStyle w:val="Hyperlink"/>
@@ -2057,7 +1935,7 @@
                 <w:bCs/>
                 <w:noProof/>
               </w:rPr>
-              <w:t>Restrições</w:t>
+              <w:t>Premissas</w:t>
             </w:r>
             <w:r>
               <w:rPr>
@@ -2078,7 +1956,7 @@
                 <w:noProof/>
                 <w:webHidden/>
               </w:rPr>
-              <w:instrText xml:space="preserve"> PAGEREF _Toc111664980 \h </w:instrText>
+              <w:instrText xml:space="preserve"> PAGEREF _Toc111890358 \h </w:instrText>
             </w:r>
             <w:r>
               <w:rPr>
@@ -2098,7 +1976,7 @@
                 <w:noProof/>
                 <w:webHidden/>
               </w:rPr>
-              <w:t>6</w:t>
+              <w:t>5</w:t>
             </w:r>
             <w:r>
               <w:rPr>
@@ -2123,7 +2001,7 @@
               <w:kern w:val="0"/>
             </w:rPr>
           </w:pPr>
-          <w:hyperlink w:anchor="_Toc111664981" w:history="1">
+          <w:hyperlink w:anchor="_Toc111890359" w:history="1">
             <w:r>
               <w:rPr>
                 <w:rStyle w:val="Hyperlink"/>
@@ -2151,7 +2029,7 @@
                 <w:bCs/>
                 <w:noProof/>
               </w:rPr>
-              <w:t>Equipe Envolvida</w:t>
+              <w:t>Restrições</w:t>
             </w:r>
             <w:r>
               <w:rPr>
@@ -2172,7 +2050,7 @@
                 <w:noProof/>
                 <w:webHidden/>
               </w:rPr>
-              <w:instrText xml:space="preserve"> PAGEREF _Toc111664981 \h </w:instrText>
+              <w:instrText xml:space="preserve"> PAGEREF _Toc111890359 \h </w:instrText>
             </w:r>
             <w:r>
               <w:rPr>
@@ -2192,7 +2070,7 @@
                 <w:noProof/>
                 <w:webHidden/>
               </w:rPr>
-              <w:t>6</w:t>
+              <w:t>5</w:t>
             </w:r>
             <w:r>
               <w:rPr>
@@ -2217,7 +2095,7 @@
               <w:kern w:val="0"/>
             </w:rPr>
           </w:pPr>
-          <w:hyperlink w:anchor="_Toc111664982" w:history="1">
+          <w:hyperlink w:anchor="_Toc111890360" w:history="1">
             <w:r>
               <w:rPr>
                 <w:rStyle w:val="Hyperlink"/>
@@ -2245,7 +2123,7 @@
                 <w:bCs/>
                 <w:noProof/>
               </w:rPr>
-              <w:t>Sustentabilidade</w:t>
+              <w:t>Equipe Envolvida</w:t>
             </w:r>
             <w:r>
               <w:rPr>
@@ -2266,7 +2144,7 @@
                 <w:noProof/>
                 <w:webHidden/>
               </w:rPr>
-              <w:instrText xml:space="preserve"> PAGEREF _Toc111664982 \h </w:instrText>
+              <w:instrText xml:space="preserve"> PAGEREF _Toc111890360 \h </w:instrText>
             </w:r>
             <w:r>
               <w:rPr>
@@ -2311,7 +2189,7 @@
               <w:kern w:val="0"/>
             </w:rPr>
           </w:pPr>
-          <w:hyperlink w:anchor="_Toc111664983" w:history="1">
+          <w:hyperlink w:anchor="_Toc111890361" w:history="1">
             <w:r>
               <w:rPr>
                 <w:rStyle w:val="Hyperlink"/>
@@ -2339,7 +2217,7 @@
                 <w:bCs/>
                 <w:noProof/>
               </w:rPr>
-              <w:t>Referências Bibliográficas</w:t>
+              <w:t>Sustentabilidade</w:t>
             </w:r>
             <w:r>
               <w:rPr>
@@ -2360,7 +2238,7 @@
                 <w:noProof/>
                 <w:webHidden/>
               </w:rPr>
-              <w:instrText xml:space="preserve"> PAGEREF _Toc111664983 \h </w:instrText>
+              <w:instrText xml:space="preserve"> PAGEREF _Toc111890361 \h </w:instrText>
             </w:r>
             <w:r>
               <w:rPr>
@@ -2393,6 +2271,101 @@
         </w:p>
         <w:p>
           <w:pPr>
+            <w:pStyle w:val="Sumrio2"/>
+            <w:tabs>
+              <w:tab w:val="left" w:pos="880"/>
+              <w:tab w:val="right" w:leader="dot" w:pos="9968"/>
+            </w:tabs>
+            <w:rPr>
+              <w:rFonts w:asciiTheme="minorHAnsi" w:eastAsiaTheme="minorEastAsia" w:hAnsiTheme="minorHAnsi"/>
+              <w:noProof/>
+              <w:color w:val="auto"/>
+              <w:kern w:val="0"/>
+            </w:rPr>
+          </w:pPr>
+          <w:hyperlink w:anchor="_Toc111890362" w:history="1">
+            <w:r>
+              <w:rPr>
+                <w:rStyle w:val="Hyperlink"/>
+                <w:rFonts w:ascii="Times New Roman" w:hAnsi="Times New Roman" w:cs="Times New Roman"/>
+                <w:b/>
+                <w:bCs/>
+                <w:noProof/>
+              </w:rPr>
+              <w:t>14.</w:t>
+            </w:r>
+            <w:r>
+              <w:rPr>
+                <w:rFonts w:asciiTheme="minorHAnsi" w:eastAsiaTheme="minorEastAsia" w:hAnsiTheme="minorHAnsi"/>
+                <w:noProof/>
+                <w:color w:val="auto"/>
+                <w:kern w:val="0"/>
+              </w:rPr>
+              <w:tab/>
+            </w:r>
+            <w:r>
+              <w:rPr>
+                <w:rStyle w:val="Hyperlink"/>
+                <w:rFonts w:ascii="Times New Roman" w:hAnsi="Times New Roman" w:cs="Times New Roman"/>
+                <w:b/>
+                <w:bCs/>
+                <w:noProof/>
+              </w:rPr>
+              <w:t>Referências Bibliográficas</w:t>
+            </w:r>
+            <w:r>
+              <w:rPr>
+                <w:noProof/>
+                <w:webHidden/>
+              </w:rPr>
+              <w:tab/>
+            </w:r>
+            <w:r>
+              <w:rPr>
+                <w:noProof/>
+                <w:webHidden/>
+              </w:rPr>
+              <w:fldChar w:fldCharType="begin"/>
+            </w:r>
+            <w:r>
+              <w:rPr>
+                <w:noProof/>
+                <w:webHidden/>
+              </w:rPr>
+              <w:instrText xml:space="preserve"> PAGEREF _Toc111890362 \h </w:instrText>
+            </w:r>
+            <w:r>
+              <w:rPr>
+                <w:noProof/>
+                <w:webHidden/>
+              </w:rPr>
+            </w:r>
+            <w:r>
+              <w:rPr>
+                <w:noProof/>
+                <w:webHidden/>
+              </w:rPr>
+              <w:fldChar w:fldCharType="separate"/>
+            </w:r>
+            <w:r>
+              <w:rPr>
+                <w:noProof/>
+                <w:webHidden/>
+              </w:rPr>
+              <w:t>6</w:t>
+            </w:r>
+            <w:r>
+              <w:rPr>
+                <w:noProof/>
+                <w:webHidden/>
+              </w:rPr>
+              <w:fldChar w:fldCharType="end"/>
+            </w:r>
+          </w:hyperlink>
+        </w:p>
+        <w:p>
+          <w:pPr>
+            <w:spacing w:line="360" w:lineRule="auto"/>
             <w:rPr>
               <w:rFonts w:ascii="Times New Roman" w:hAnsi="Times New Roman" w:cs="Times New Roman"/>
               <w:color w:val="auto"/>
@@ -2404,6 +2377,8 @@
               <w:rFonts w:ascii="Times New Roman" w:hAnsi="Times New Roman" w:cs="Times New Roman"/>
               <w:noProof/>
               <w:color w:val="auto"/>
+              <w:sz w:val="24"/>
+              <w:szCs w:val="24"/>
             </w:rPr>
             <w:fldChar w:fldCharType="end"/>
           </w:r>
@@ -2504,60 +2479,6 @@
       <w:pPr>
         <w:spacing w:line="360" w:lineRule="auto"/>
         <w:rPr>
-          <w:rFonts w:ascii="Times New Roman" w:hAnsi="Times New Roman" w:cs="Times New Roman"/>
-          <w:color w:val="auto"/>
-        </w:rPr>
-      </w:pPr>
-    </w:p>
-    <w:p>
-      <w:pPr>
-        <w:spacing w:line="360" w:lineRule="auto"/>
-        <w:rPr>
-          <w:rFonts w:ascii="Times New Roman" w:hAnsi="Times New Roman" w:cs="Times New Roman"/>
-          <w:color w:val="auto"/>
-        </w:rPr>
-      </w:pPr>
-    </w:p>
-    <w:p>
-      <w:pPr>
-        <w:spacing w:line="360" w:lineRule="auto"/>
-        <w:rPr>
-          <w:rFonts w:ascii="Times New Roman" w:hAnsi="Times New Roman" w:cs="Times New Roman"/>
-          <w:color w:val="auto"/>
-        </w:rPr>
-      </w:pPr>
-    </w:p>
-    <w:p>
-      <w:pPr>
-        <w:spacing w:line="360" w:lineRule="auto"/>
-        <w:rPr>
-          <w:rFonts w:ascii="Times New Roman" w:hAnsi="Times New Roman" w:cs="Times New Roman"/>
-          <w:color w:val="auto"/>
-        </w:rPr>
-      </w:pPr>
-    </w:p>
-    <w:p>
-      <w:pPr>
-        <w:spacing w:line="360" w:lineRule="auto"/>
-        <w:rPr>
-          <w:rFonts w:ascii="Times New Roman" w:hAnsi="Times New Roman" w:cs="Times New Roman"/>
-          <w:color w:val="auto"/>
-        </w:rPr>
-      </w:pPr>
-    </w:p>
-    <w:p>
-      <w:pPr>
-        <w:spacing w:line="360" w:lineRule="auto"/>
-        <w:rPr>
-          <w:rFonts w:ascii="Times New Roman" w:hAnsi="Times New Roman" w:cs="Times New Roman"/>
-          <w:color w:val="auto"/>
-        </w:rPr>
-      </w:pPr>
-    </w:p>
-    <w:p>
-      <w:pPr>
-        <w:spacing w:line="360" w:lineRule="auto"/>
-        <w:rPr>
           <w:rFonts w:eastAsia="Calibri"/>
         </w:rPr>
       </w:pPr>
@@ -2575,7 +2496,7 @@
           <w:color w:val="auto"/>
         </w:rPr>
       </w:pPr>
-      <w:bookmarkStart w:id="0" w:name="_Toc111664967"/>
+      <w:bookmarkStart w:id="0" w:name="_Toc111890346"/>
       <w:r>
         <w:rPr>
           <w:rFonts w:ascii="Times New Roman" w:hAnsi="Times New Roman" w:cs="Times New Roman"/>
@@ -2591,28 +2512,29 @@
         <w:pStyle w:val="Ttulo1"/>
         <w:numPr>
           <w:ilvl w:val="1"/>
-          <w:numId w:val="38"/>
+          <w:numId w:val="40"/>
         </w:numPr>
         <w:spacing w:line="360" w:lineRule="auto"/>
         <w:jc w:val="both"/>
         <w:rPr>
-          <w:rFonts w:ascii="Times New Roman" w:hAnsi="Times New Roman" w:cs="Times New Roman"/>
-          <w:color w:val="auto"/>
-        </w:rPr>
-      </w:pPr>
-      <w:bookmarkStart w:id="1" w:name="_Toc111664968"/>
-      <w:r>
-        <w:rPr>
-          <w:rFonts w:ascii="Times New Roman" w:hAnsi="Times New Roman" w:cs="Times New Roman"/>
-          <w:color w:val="auto"/>
-        </w:rPr>
-        <w:t>Apresentação dos Integrantes</w:t>
+          <w:color w:val="auto"/>
+        </w:rPr>
+      </w:pPr>
+      <w:bookmarkStart w:id="1" w:name="_Toc111890347"/>
+      <w:r>
+        <w:rPr>
+          <w:rFonts w:ascii="Times New Roman" w:hAnsi="Times New Roman" w:cs="Times New Roman"/>
+          <w:color w:val="auto"/>
+        </w:rPr>
+        <w:t>Introdução</w:t>
       </w:r>
       <w:bookmarkEnd w:id="1"/>
     </w:p>
     <w:p>
       <w:pPr>
         <w:spacing w:line="360" w:lineRule="auto"/>
+        <w:ind w:firstLine="708"/>
+        <w:jc w:val="both"/>
         <w:rPr>
           <w:rFonts w:ascii="Times New Roman" w:hAnsi="Times New Roman" w:cs="Times New Roman"/>
           <w:color w:val="auto"/>
@@ -2627,9 +2549,8 @@
           <w:sz w:val="24"/>
           <w:szCs w:val="24"/>
         </w:rPr>
-        <w:t xml:space="preserve">Fabio </w:t>
-      </w:r>
-      <w:proofErr w:type="spellStart"/>
+        <w:t>P</w:t>
+      </w:r>
       <w:r>
         <w:rPr>
           <w:rFonts w:ascii="Times New Roman" w:hAnsi="Times New Roman" w:cs="Times New Roman"/>
@@ -2637,9 +2558,8 @@
           <w:sz w:val="24"/>
           <w:szCs w:val="24"/>
         </w:rPr>
-        <w:t>Moledo</w:t>
-      </w:r>
-      <w:proofErr w:type="spellEnd"/>
+        <w:t>or ocorrência dos diversos avanços tecnológicos</w:t>
+      </w:r>
       <w:r>
         <w:rPr>
           <w:rFonts w:ascii="Times New Roman" w:hAnsi="Times New Roman" w:cs="Times New Roman"/>
@@ -2647,19 +2567,17 @@
           <w:sz w:val="24"/>
           <w:szCs w:val="24"/>
         </w:rPr>
-        <w:t xml:space="preserve"> de Seabra</w:t>
-      </w:r>
-    </w:p>
-    <w:p>
-      <w:pPr>
-        <w:spacing w:line="360" w:lineRule="auto"/>
+        <w:t xml:space="preserve">, há diversas novas formas de monitoramento dos mais diversos contextos que pessoas e empresas </w:t>
+      </w:r>
+      <w:r>
         <w:rPr>
           <w:rFonts w:ascii="Times New Roman" w:hAnsi="Times New Roman" w:cs="Times New Roman"/>
           <w:color w:val="auto"/>
           <w:sz w:val="24"/>
           <w:szCs w:val="24"/>
         </w:rPr>
-      </w:pPr>
+        <w:t xml:space="preserve">podem </w:t>
+      </w:r>
       <w:r>
         <w:rPr>
           <w:rFonts w:ascii="Times New Roman" w:hAnsi="Times New Roman" w:cs="Times New Roman"/>
@@ -2667,19 +2585,17 @@
           <w:sz w:val="24"/>
           <w:szCs w:val="24"/>
         </w:rPr>
-        <w:t xml:space="preserve">Gabriela Souza Dias </w:t>
-      </w:r>
-    </w:p>
-    <w:p>
-      <w:pPr>
-        <w:spacing w:line="360" w:lineRule="auto"/>
+        <w:t xml:space="preserve">monitorar objetos, </w:t>
+      </w:r>
+      <w:r>
         <w:rPr>
           <w:rFonts w:ascii="Times New Roman" w:hAnsi="Times New Roman" w:cs="Times New Roman"/>
           <w:color w:val="auto"/>
           <w:sz w:val="24"/>
           <w:szCs w:val="24"/>
         </w:rPr>
-      </w:pPr>
+        <w:t xml:space="preserve">telas, máquinas entre outros e </w:t>
+      </w:r>
       <w:r>
         <w:rPr>
           <w:rFonts w:ascii="Times New Roman" w:hAnsi="Times New Roman" w:cs="Times New Roman"/>
@@ -2687,29 +2603,30 @@
           <w:sz w:val="24"/>
           <w:szCs w:val="24"/>
         </w:rPr>
-        <w:t xml:space="preserve">Lourenzo Mota Silva </w:t>
-      </w:r>
-    </w:p>
-    <w:p>
-      <w:pPr>
-        <w:spacing w:line="360" w:lineRule="auto"/>
+        <w:t xml:space="preserve">por máquina nós da ēKran </w:t>
+      </w:r>
+      <w:r>
         <w:rPr>
           <w:rFonts w:ascii="Times New Roman" w:hAnsi="Times New Roman" w:cs="Times New Roman"/>
           <w:color w:val="auto"/>
           <w:sz w:val="24"/>
           <w:szCs w:val="24"/>
         </w:rPr>
-      </w:pPr>
-      <w:r>
+        <w:t xml:space="preserve">buscamos solucionar o controle de máquinas Desktop para que seja feito o bom uso do desempenho da CPU, Memória, Disco, Wifi entre outros componentes essenciais do uso diário de computadores empresariais de grandes e pequenas empresas.  </w:t>
+      </w:r>
+    </w:p>
+    <w:p>
+      <w:pPr>
+        <w:spacing w:line="360" w:lineRule="auto"/>
+        <w:ind w:firstLine="708"/>
+        <w:jc w:val="both"/>
         <w:rPr>
           <w:rFonts w:ascii="Times New Roman" w:hAnsi="Times New Roman" w:cs="Times New Roman"/>
           <w:color w:val="auto"/>
           <w:sz w:val="24"/>
           <w:szCs w:val="24"/>
         </w:rPr>
-        <w:t xml:space="preserve">Lucas de Oliveira </w:t>
-      </w:r>
-      <w:proofErr w:type="spellStart"/>
+      </w:pPr>
       <w:r>
         <w:rPr>
           <w:rFonts w:ascii="Times New Roman" w:hAnsi="Times New Roman" w:cs="Times New Roman"/>
@@ -2717,29 +2634,29 @@
           <w:sz w:val="24"/>
           <w:szCs w:val="24"/>
         </w:rPr>
-        <w:t>Navasconi</w:t>
-      </w:r>
-      <w:proofErr w:type="spellEnd"/>
-      <w:r>
+        <w:t>Por conta da pandemia de 2020,  uma grande crise sanitária e econômica agravou o cenário mundial e esse foi um dos motivos pelo qual muitas empresas tiveram de encontrar outros meios para continuar o negócio de forma que ainda atendesse as necessidades dos clientes e um desses meios foi o uso de totens que é uma forma de se comunicar, fazer a impressão de documentação de forma rápida e que não necessite de uma outra pessoa do outro lado para que o atendimento aconteça, o que durante a pandemia de covid-19 trouxe a migração do digital com grande adesão das pessoas, que atualmente possui diversas categorias de totens que atendem as mais diversas necessidades do mercado.</w:t>
+      </w:r>
+    </w:p>
+    <w:p>
+      <w:pPr>
+        <w:spacing w:line="360" w:lineRule="auto"/>
+        <w:jc w:val="both"/>
         <w:rPr>
           <w:rFonts w:ascii="Times New Roman" w:hAnsi="Times New Roman" w:cs="Times New Roman"/>
           <w:color w:val="auto"/>
           <w:sz w:val="24"/>
           <w:szCs w:val="24"/>
         </w:rPr>
-        <w:t xml:space="preserve"> </w:t>
-      </w:r>
-    </w:p>
-    <w:p>
-      <w:pPr>
-        <w:spacing w:line="360" w:lineRule="auto"/>
+      </w:pPr>
+      <w:r>
         <w:rPr>
           <w:rFonts w:ascii="Times New Roman" w:hAnsi="Times New Roman" w:cs="Times New Roman"/>
           <w:color w:val="auto"/>
           <w:sz w:val="24"/>
           <w:szCs w:val="24"/>
         </w:rPr>
-      </w:pPr>
+        <w:t xml:space="preserve"> </w:t>
+      </w:r>
       <w:r>
         <w:rPr>
           <w:rFonts w:ascii="Times New Roman" w:hAnsi="Times New Roman" w:cs="Times New Roman"/>
@@ -2747,9 +2664,8 @@
           <w:sz w:val="24"/>
           <w:szCs w:val="24"/>
         </w:rPr>
-        <w:t xml:space="preserve">Nathalia Aparecida </w:t>
-      </w:r>
-      <w:proofErr w:type="spellStart"/>
+        <w:tab/>
+      </w:r>
       <w:r>
         <w:rPr>
           <w:rFonts w:ascii="Times New Roman" w:hAnsi="Times New Roman" w:cs="Times New Roman"/>
@@ -2757,9 +2673,8 @@
           <w:sz w:val="24"/>
           <w:szCs w:val="24"/>
         </w:rPr>
-        <w:t>Burlina</w:t>
-      </w:r>
-      <w:proofErr w:type="spellEnd"/>
+        <w:t xml:space="preserve">A </w:t>
+      </w:r>
       <w:r>
         <w:rPr>
           <w:rFonts w:ascii="Times New Roman" w:hAnsi="Times New Roman" w:cs="Times New Roman"/>
@@ -2767,12 +2682,14 @@
           <w:sz w:val="24"/>
           <w:szCs w:val="24"/>
         </w:rPr>
-        <w:t xml:space="preserve"> Marques </w:t>
-      </w:r>
-    </w:p>
-    <w:p>
-      <w:pPr>
-        <w:spacing w:line="360" w:lineRule="auto"/>
+        <w:t>ēKran avistando este ramo tão amplo e variado, que por estar no início de sua vida no mercado de autoatendimentos, optamos por melhorar a qualidade desses serviços que por mais atraentes que pareçam, precisam de monitoramento e controle para manter os totens de autoatendimento funcionando e com a rapidez e satisfação que o cliente espera.</w:t>
+      </w:r>
+    </w:p>
+    <w:p>
+      <w:pPr>
+        <w:spacing w:line="360" w:lineRule="auto"/>
+        <w:ind w:firstLine="708"/>
+        <w:jc w:val="both"/>
         <w:rPr>
           <w:rFonts w:ascii="Times New Roman" w:hAnsi="Times New Roman" w:cs="Times New Roman"/>
           <w:color w:val="auto"/>
@@ -2787,19 +2704,57 @@
           <w:sz w:val="24"/>
           <w:szCs w:val="24"/>
         </w:rPr>
-        <w:t xml:space="preserve">Thaís de França </w:t>
-      </w:r>
-      <w:proofErr w:type="spellStart"/>
-      <w:r>
+        <w:t xml:space="preserve">Enxergando essas brechas no mercado de totens de autoatendimento na área de check-ins em aeroportos, este projeto visa a criação de um serviço que será oferecido aos nossos clientes por meio de um cadastro em nossa plataforma institucional, do qual o cliente terá acesso a uma tela de dashboard ao qual poderá fazer o monitoramento do funcionamento do sistema que atende a rede de totens de sua companhia aérea. </w:t>
+      </w:r>
+    </w:p>
+    <w:p>
+      <w:pPr>
+        <w:pStyle w:val="Ttulo1"/>
+        <w:numPr>
+          <w:ilvl w:val="1"/>
+          <w:numId w:val="39"/>
+        </w:numPr>
+        <w:spacing w:line="360" w:lineRule="auto"/>
+        <w:jc w:val="both"/>
+        <w:rPr>
+          <w:rFonts w:ascii="Times New Roman" w:hAnsi="Times New Roman" w:cs="Times New Roman"/>
+          <w:color w:val="auto"/>
+        </w:rPr>
+      </w:pPr>
+      <w:bookmarkStart w:id="2" w:name="_Toc111890348"/>
+      <w:r>
+        <w:rPr>
+          <w:rFonts w:ascii="Times New Roman" w:hAnsi="Times New Roman" w:cs="Times New Roman"/>
+          <w:color w:val="auto"/>
+        </w:rPr>
+        <w:t>Apresentação dos</w:t>
+      </w:r>
+      <w:r>
+        <w:rPr>
+          <w:rFonts w:ascii="Times New Roman" w:hAnsi="Times New Roman" w:cs="Times New Roman"/>
+          <w:color w:val="auto"/>
+        </w:rPr>
+        <w:t xml:space="preserve"> </w:t>
+      </w:r>
+      <w:r>
+        <w:rPr>
+          <w:rFonts w:ascii="Times New Roman" w:hAnsi="Times New Roman" w:cs="Times New Roman"/>
+          <w:color w:val="auto"/>
+        </w:rPr>
+        <w:t>Integrantes</w:t>
+      </w:r>
+      <w:bookmarkEnd w:id="2"/>
+    </w:p>
+    <w:p>
+      <w:pPr>
+        <w:spacing w:line="360" w:lineRule="auto"/>
         <w:rPr>
           <w:rFonts w:ascii="Times New Roman" w:hAnsi="Times New Roman" w:cs="Times New Roman"/>
           <w:color w:val="auto"/>
           <w:sz w:val="24"/>
           <w:szCs w:val="24"/>
         </w:rPr>
-        <w:t>Inacio</w:t>
-      </w:r>
-      <w:proofErr w:type="spellEnd"/>
+      </w:pPr>
       <w:r>
         <w:rPr>
           <w:rFonts w:ascii="Times New Roman" w:hAnsi="Times New Roman" w:cs="Times New Roman"/>
@@ -2807,34 +2762,12 @@
           <w:sz w:val="24"/>
           <w:szCs w:val="24"/>
         </w:rPr>
-        <w:t xml:space="preserve"> </w:t>
-      </w:r>
-    </w:p>
-    <w:p>
-      <w:pPr>
-        <w:pStyle w:val="Ttulo1"/>
-        <w:spacing w:line="360" w:lineRule="auto"/>
-        <w:jc w:val="both"/>
-        <w:rPr>
-          <w:rFonts w:ascii="Times New Roman" w:hAnsi="Times New Roman" w:cs="Times New Roman"/>
-          <w:color w:val="auto"/>
-        </w:rPr>
-      </w:pPr>
-      <w:bookmarkStart w:id="2" w:name="_Toc111664969"/>
-      <w:r>
-        <w:rPr>
-          <w:rFonts w:ascii="Times New Roman" w:hAnsi="Times New Roman" w:cs="Times New Roman"/>
-          <w:color w:val="auto"/>
-        </w:rPr>
-        <w:t>1.2 Introdução</w:t>
-      </w:r>
-      <w:bookmarkEnd w:id="2"/>
-    </w:p>
-    <w:p>
-      <w:pPr>
-        <w:spacing w:line="360" w:lineRule="auto"/>
-        <w:ind w:firstLine="708"/>
-        <w:jc w:val="both"/>
+        <w:t>Fabio Moledo de Seabra</w:t>
+      </w:r>
+    </w:p>
+    <w:p>
+      <w:pPr>
+        <w:spacing w:line="360" w:lineRule="auto"/>
         <w:rPr>
           <w:rFonts w:ascii="Times New Roman" w:hAnsi="Times New Roman" w:cs="Times New Roman"/>
           <w:color w:val="auto"/>
@@ -2849,17 +2782,19 @@
           <w:sz w:val="24"/>
           <w:szCs w:val="24"/>
         </w:rPr>
-        <w:t>P</w:t>
-      </w:r>
-      <w:r>
+        <w:t xml:space="preserve">Gabriela Souza Dias </w:t>
+      </w:r>
+    </w:p>
+    <w:p>
+      <w:pPr>
+        <w:spacing w:line="360" w:lineRule="auto"/>
         <w:rPr>
           <w:rFonts w:ascii="Times New Roman" w:hAnsi="Times New Roman" w:cs="Times New Roman"/>
           <w:color w:val="auto"/>
           <w:sz w:val="24"/>
           <w:szCs w:val="24"/>
         </w:rPr>
-        <w:t>or ocorrência dos diversos avanços tecnológicos</w:t>
-      </w:r>
+      </w:pPr>
       <w:r>
         <w:rPr>
           <w:rFonts w:ascii="Times New Roman" w:hAnsi="Times New Roman" w:cs="Times New Roman"/>
@@ -2867,17 +2802,19 @@
           <w:sz w:val="24"/>
           <w:szCs w:val="24"/>
         </w:rPr>
-        <w:t xml:space="preserve">, há diversas novas formas de monitoramento dos mais diversos contextos que pessoas e empresas </w:t>
-      </w:r>
-      <w:r>
+        <w:t xml:space="preserve">Lourenzo Mota Silva </w:t>
+      </w:r>
+    </w:p>
+    <w:p>
+      <w:pPr>
+        <w:spacing w:line="360" w:lineRule="auto"/>
         <w:rPr>
           <w:rFonts w:ascii="Times New Roman" w:hAnsi="Times New Roman" w:cs="Times New Roman"/>
           <w:color w:val="auto"/>
           <w:sz w:val="24"/>
           <w:szCs w:val="24"/>
         </w:rPr>
-        <w:t xml:space="preserve">podem </w:t>
-      </w:r>
+      </w:pPr>
       <w:r>
         <w:rPr>
           <w:rFonts w:ascii="Times New Roman" w:hAnsi="Times New Roman" w:cs="Times New Roman"/>
@@ -2885,17 +2822,19 @@
           <w:sz w:val="24"/>
           <w:szCs w:val="24"/>
         </w:rPr>
-        <w:t xml:space="preserve">monitorar objetos, </w:t>
-      </w:r>
-      <w:r>
+        <w:t xml:space="preserve">Lucas de Oliveira Navasconi </w:t>
+      </w:r>
+    </w:p>
+    <w:p>
+      <w:pPr>
+        <w:spacing w:line="360" w:lineRule="auto"/>
         <w:rPr>
           <w:rFonts w:ascii="Times New Roman" w:hAnsi="Times New Roman" w:cs="Times New Roman"/>
           <w:color w:val="auto"/>
           <w:sz w:val="24"/>
           <w:szCs w:val="24"/>
         </w:rPr>
-        <w:t xml:space="preserve">telas, máquinas entre outros e </w:t>
-      </w:r>
+      </w:pPr>
       <w:r>
         <w:rPr>
           <w:rFonts w:ascii="Times New Roman" w:hAnsi="Times New Roman" w:cs="Times New Roman"/>
@@ -2903,57 +2842,56 @@
           <w:sz w:val="24"/>
           <w:szCs w:val="24"/>
         </w:rPr>
-        <w:t xml:space="preserve">por máquina nós da ēKran </w:t>
-      </w:r>
-      <w:r>
+        <w:t xml:space="preserve">Nathalia Aparecida Burlina Marques </w:t>
+      </w:r>
+    </w:p>
+    <w:p>
+      <w:pPr>
+        <w:spacing w:line="360" w:lineRule="auto"/>
         <w:rPr>
           <w:rFonts w:ascii="Times New Roman" w:hAnsi="Times New Roman" w:cs="Times New Roman"/>
           <w:color w:val="auto"/>
           <w:sz w:val="24"/>
           <w:szCs w:val="24"/>
         </w:rPr>
-        <w:t xml:space="preserve">buscamos solucionar o controle de máquinas Desktop para que seja feito o bom uso do desempenho da CPU, Memória, Disco, Wifi entre outros componentes essenciais do uso diário de computadores empresariais de grandes e pequenas empresas.  </w:t>
-      </w:r>
-    </w:p>
-    <w:p>
-      <w:pPr>
-        <w:spacing w:line="360" w:lineRule="auto"/>
-        <w:ind w:firstLine="708"/>
-        <w:jc w:val="both"/>
+      </w:pPr>
+      <w:r>
         <w:rPr>
           <w:rFonts w:ascii="Times New Roman" w:hAnsi="Times New Roman" w:cs="Times New Roman"/>
           <w:color w:val="auto"/>
           <w:sz w:val="24"/>
           <w:szCs w:val="24"/>
         </w:rPr>
-      </w:pPr>
-      <w:r>
-        <w:rPr>
-          <w:rFonts w:ascii="Times New Roman" w:hAnsi="Times New Roman" w:cs="Times New Roman"/>
-          <w:color w:val="auto"/>
-          <w:sz w:val="24"/>
-          <w:szCs w:val="24"/>
-        </w:rPr>
-        <w:t>Por conta da pandemia de 2020,  uma grande crise sanitária e econômica agravou o cenário mundial e esse foi um dos motivos pelo qual muitas empresas tiveram de encontrar outros meios para continuar o negócio de forma que ainda atendesse as necessidades dos clientes e um desses meios foi o uso de totens que é uma forma de se comunicar, fazer a impressão de documentação de forma rápida e que não necessite de uma outra pessoa do outro lado para que o atendimento aconteça, o que durante a pandemia de covid-19 trouxe a migração do digital com grande adesão das pessoas, que atualmente possui diversas categorias de totens que atendem as mais diversas necessidades do mercado.</w:t>
-      </w:r>
-    </w:p>
-    <w:p>
-      <w:pPr>
+        <w:t xml:space="preserve">Thaís de França Inacio </w:t>
+      </w:r>
+    </w:p>
+    <w:p>
+      <w:pPr>
+        <w:pStyle w:val="Ttulo1"/>
+        <w:numPr>
+          <w:ilvl w:val="1"/>
+          <w:numId w:val="39"/>
+        </w:numPr>
         <w:spacing w:line="360" w:lineRule="auto"/>
         <w:jc w:val="both"/>
         <w:rPr>
           <w:rFonts w:ascii="Times New Roman" w:hAnsi="Times New Roman" w:cs="Times New Roman"/>
           <w:color w:val="auto"/>
-          <w:sz w:val="24"/>
-          <w:szCs w:val="24"/>
-        </w:rPr>
-      </w:pPr>
-      <w:r>
-        <w:rPr>
-          <w:rFonts w:ascii="Times New Roman" w:hAnsi="Times New Roman" w:cs="Times New Roman"/>
-          <w:color w:val="auto"/>
-          <w:sz w:val="24"/>
-          <w:szCs w:val="24"/>
+        </w:rPr>
+      </w:pPr>
+      <w:bookmarkStart w:id="3" w:name="_Toc111890349"/>
+      <w:r>
+        <w:rPr>
+          <w:rFonts w:ascii="Times New Roman" w:hAnsi="Times New Roman" w:cs="Times New Roman"/>
+          <w:color w:val="auto"/>
+        </w:rPr>
+        <w:lastRenderedPageBreak/>
+        <w:t>Apresentação dos</w:t>
+      </w:r>
+      <w:r>
+        <w:rPr>
+          <w:rFonts w:ascii="Times New Roman" w:hAnsi="Times New Roman" w:cs="Times New Roman"/>
+          <w:color w:val="auto"/>
         </w:rPr>
         <w:t xml:space="preserve"> </w:t>
       </w:r>
@@ -2961,84 +2899,8 @@
         <w:rPr>
           <w:rFonts w:ascii="Times New Roman" w:hAnsi="Times New Roman" w:cs="Times New Roman"/>
           <w:color w:val="auto"/>
-          <w:sz w:val="24"/>
-          <w:szCs w:val="24"/>
-        </w:rPr>
-        <w:tab/>
-      </w:r>
-      <w:r>
-        <w:rPr>
-          <w:rFonts w:ascii="Times New Roman" w:hAnsi="Times New Roman" w:cs="Times New Roman"/>
-          <w:color w:val="auto"/>
-          <w:sz w:val="24"/>
-          <w:szCs w:val="24"/>
-        </w:rPr>
-        <w:t xml:space="preserve">A </w:t>
-      </w:r>
-      <w:r>
-        <w:rPr>
-          <w:rFonts w:ascii="Times New Roman" w:hAnsi="Times New Roman" w:cs="Times New Roman"/>
-          <w:color w:val="auto"/>
-          <w:sz w:val="24"/>
-          <w:szCs w:val="24"/>
-        </w:rPr>
-        <w:t>ēKran avistando este ramo tão amplo e variado, que por estar no início de sua vida no mercado de autoatendimentos, optamos por melhorar a qualidade desses serviços que por mais atraentes que pareçam, precisam de monitoramento e controle para manter os totens de autoatendimento funcionando e com a rapidez e satisfação que o cliente espera.</w:t>
-      </w:r>
-    </w:p>
-    <w:p>
-      <w:pPr>
-        <w:spacing w:line="360" w:lineRule="auto"/>
-        <w:ind w:firstLine="708"/>
-        <w:jc w:val="both"/>
-        <w:rPr>
-          <w:rFonts w:ascii="Times New Roman" w:hAnsi="Times New Roman" w:cs="Times New Roman"/>
-          <w:color w:val="auto"/>
-          <w:sz w:val="24"/>
-          <w:szCs w:val="24"/>
-        </w:rPr>
-      </w:pPr>
-      <w:r>
-        <w:rPr>
-          <w:rFonts w:ascii="Times New Roman" w:hAnsi="Times New Roman" w:cs="Times New Roman"/>
-          <w:color w:val="auto"/>
-          <w:sz w:val="24"/>
-          <w:szCs w:val="24"/>
-        </w:rPr>
-        <w:t xml:space="preserve">Enxergando essas brechas no mercado de totens de autoatendimento na área de check-ins em aeroportos, este projeto visa a criação de um serviço que será oferecido aos nossos clientes por meio de um cadastro em nossa plataforma institucional, do qual o cliente terá acesso a uma tela de dashboard ao qual poderá fazer o monitoramento do funcionamento do sistema que atende a rede de totens de sua companhia aérea. </w:t>
-      </w:r>
-    </w:p>
-    <w:p>
-      <w:pPr>
-        <w:pStyle w:val="Ttulo1"/>
-        <w:spacing w:line="360" w:lineRule="auto"/>
-        <w:jc w:val="both"/>
-        <w:rPr>
-          <w:rFonts w:ascii="Times New Roman" w:hAnsi="Times New Roman" w:cs="Times New Roman"/>
-          <w:color w:val="auto"/>
-        </w:rPr>
-      </w:pPr>
-      <w:bookmarkStart w:id="3" w:name="_Toc111664970"/>
-      <w:r>
-        <w:rPr>
-          <w:rFonts w:ascii="Times New Roman" w:hAnsi="Times New Roman" w:cs="Times New Roman"/>
-          <w:color w:val="auto"/>
-        </w:rPr>
-        <w:lastRenderedPageBreak/>
-        <w:t>1.</w:t>
-      </w:r>
-      <w:r>
-        <w:rPr>
-          <w:rFonts w:ascii="Times New Roman" w:hAnsi="Times New Roman" w:cs="Times New Roman"/>
-          <w:color w:val="auto"/>
-        </w:rPr>
-        <w:t xml:space="preserve">3 </w:t>
-      </w:r>
-      <w:r>
-        <w:rPr>
-          <w:rFonts w:ascii="Times New Roman" w:hAnsi="Times New Roman" w:cs="Times New Roman"/>
-          <w:color w:val="auto"/>
-        </w:rPr>
-        <w:t>Logomarca</w:t>
+        </w:rPr>
+        <w:t>Integrantes</w:t>
       </w:r>
       <w:bookmarkEnd w:id="3"/>
     </w:p>
@@ -3104,7 +2966,7 @@
           <w:color w:val="auto"/>
         </w:rPr>
       </w:pPr>
-      <w:bookmarkStart w:id="4" w:name="_Toc111664971"/>
+      <w:bookmarkStart w:id="4" w:name="_Toc111890350"/>
       <w:r>
         <w:rPr>
           <w:rFonts w:ascii="Times New Roman" w:eastAsia="Calibri" w:hAnsi="Times New Roman" w:cs="Times New Roman"/>
@@ -3164,7 +3026,7 @@
           <w:color w:val="auto"/>
         </w:rPr>
       </w:pPr>
-      <w:bookmarkStart w:id="5" w:name="_Toc111664972"/>
+      <w:bookmarkStart w:id="5" w:name="_Toc111890351"/>
       <w:r>
         <w:rPr>
           <w:rFonts w:ascii="Times New Roman" w:hAnsi="Times New Roman" w:cs="Times New Roman"/>
@@ -3199,27 +3061,7 @@
           <w:sz w:val="24"/>
           <w:szCs w:val="24"/>
         </w:rPr>
-        <w:t xml:space="preserve"> A </w:t>
-      </w:r>
-      <w:proofErr w:type="spellStart"/>
-      <w:r>
-        <w:rPr>
-          <w:rFonts w:ascii="Times New Roman" w:hAnsi="Times New Roman" w:cs="Times New Roman"/>
-          <w:color w:val="auto"/>
-          <w:sz w:val="24"/>
-          <w:szCs w:val="24"/>
-        </w:rPr>
-        <w:t>eKran</w:t>
-      </w:r>
-      <w:proofErr w:type="spellEnd"/>
-      <w:r>
-        <w:rPr>
-          <w:rFonts w:ascii="Times New Roman" w:hAnsi="Times New Roman" w:cs="Times New Roman"/>
-          <w:color w:val="auto"/>
-          <w:sz w:val="24"/>
-          <w:szCs w:val="24"/>
-        </w:rPr>
-        <w:t xml:space="preserve"> tem como objetivo reduzir a instabilidade e bugs que ocorrem em totens de autoatendimento dentro de stands de companhias aéreas que estão dentro dos aeroportos em vários estados do Brasil, que torna o negócio de nossos clientes a ter grandes prejuízos financeiros e de imagem o que com nosso serviço de monitoramento e controle dos sistemas operacionais faremos do nosso projeto um serviço completo e eficiente.</w:t>
+        <w:t xml:space="preserve"> A eKran tem como objetivo reduzir a instabilidade e bugs que ocorrem em totens de autoatendimento dentro de stands de companhias aéreas que estão dentro dos aeroportos em vários estados do Brasil, que torna o negócio de nossos clientes a ter grandes prejuízos financeiros e de imagem o que com nosso serviço de monitoramento e controle dos sistemas operacionais faremos do nosso projeto um serviço completo e eficiente.</w:t>
       </w:r>
     </w:p>
     <w:p>
@@ -3245,15 +3087,55 @@
           <w:color w:val="auto"/>
         </w:rPr>
       </w:pPr>
-      <w:bookmarkStart w:id="6" w:name="_Toc111664973"/>
-      <w:r>
-        <w:rPr>
-          <w:rFonts w:ascii="Times New Roman" w:hAnsi="Times New Roman" w:cs="Times New Roman"/>
-          <w:color w:val="auto"/>
-        </w:rPr>
+      <w:bookmarkStart w:id="6" w:name="_Toc111890352"/>
+      <w:r>
+        <w:rPr>
+          <w:rFonts w:ascii="Times New Roman" w:hAnsi="Times New Roman" w:cs="Times New Roman"/>
+          <w:color w:val="auto"/>
+        </w:rPr>
+        <w:lastRenderedPageBreak/>
         <w:t>Diagrama de Visão de Negócio</w:t>
       </w:r>
       <w:bookmarkEnd w:id="6"/>
+    </w:p>
+    <w:p>
+      <w:r>
+        <w:drawing>
+          <wp:inline distT="0" distB="0" distL="0" distR="0" wp14:anchorId="3D76A8C8" wp14:editId="28C1A7DC">
+            <wp:extent cx="6336030" cy="3560445"/>
+            <wp:effectExtent l="0" t="0" r="7620" b="1905"/>
+            <wp:docPr id="2" name="Imagem 2"/>
+            <wp:cNvGraphicFramePr>
+              <a:graphicFrameLocks xmlns:a="http://schemas.openxmlformats.org/drawingml/2006/main" noChangeAspect="1"/>
+            </wp:cNvGraphicFramePr>
+            <a:graphic xmlns:a="http://schemas.openxmlformats.org/drawingml/2006/main">
+              <a:graphicData uri="http://schemas.openxmlformats.org/drawingml/2006/picture">
+                <pic:pic xmlns:pic="http://schemas.openxmlformats.org/drawingml/2006/picture">
+                  <pic:nvPicPr>
+                    <pic:cNvPr id="1" name=""/>
+                    <pic:cNvPicPr/>
+                  </pic:nvPicPr>
+                  <pic:blipFill>
+                    <a:blip r:embed="rId12"/>
+                    <a:stretch>
+                      <a:fillRect/>
+                    </a:stretch>
+                  </pic:blipFill>
+                  <pic:spPr>
+                    <a:xfrm>
+                      <a:off x="0" y="0"/>
+                      <a:ext cx="6336030" cy="3560445"/>
+                    </a:xfrm>
+                    <a:prstGeom prst="rect">
+                      <a:avLst/>
+                    </a:prstGeom>
+                  </pic:spPr>
+                </pic:pic>
+              </a:graphicData>
+            </a:graphic>
+          </wp:inline>
+        </w:drawing>
+      </w:r>
     </w:p>
     <w:p>
       <w:pPr>
@@ -3269,7 +3151,7 @@
           <w:color w:val="auto"/>
         </w:rPr>
       </w:pPr>
-      <w:bookmarkStart w:id="7" w:name="_Toc111664974"/>
+      <w:bookmarkStart w:id="7" w:name="_Toc111890353"/>
       <w:r>
         <w:rPr>
           <w:rFonts w:ascii="Times New Roman" w:hAnsi="Times New Roman" w:cs="Times New Roman"/>
@@ -3282,22 +3164,33 @@
     <w:p>
       <w:pPr>
         <w:pStyle w:val="Ttulo1"/>
+        <w:numPr>
+          <w:ilvl w:val="0"/>
+          <w:numId w:val="4"/>
+        </w:numPr>
         <w:spacing w:line="360" w:lineRule="auto"/>
         <w:jc w:val="both"/>
         <w:rPr>
-          <w:rFonts w:ascii="Times New Roman" w:hAnsi="Times New Roman" w:cs="Times New Roman"/>
-          <w:color w:val="auto"/>
-        </w:rPr>
-      </w:pPr>
-      <w:bookmarkStart w:id="8" w:name="_Toc111664975"/>
-      <w:r>
-        <w:rPr>
-          <w:rFonts w:ascii="Times New Roman" w:hAnsi="Times New Roman" w:cs="Times New Roman"/>
-          <w:color w:val="auto"/>
-        </w:rPr>
-        <w:t>5.1 Planejamento do Projeto</w:t>
+          <w:rFonts w:asciiTheme="minorHAnsi" w:eastAsiaTheme="minorEastAsia" w:hAnsiTheme="minorHAnsi" w:cstheme="minorBidi"/>
+          <w:color w:val="auto"/>
+        </w:rPr>
+      </w:pPr>
+      <w:bookmarkStart w:id="8" w:name="_Toc111890354"/>
+      <w:r>
+        <w:rPr>
+          <w:rFonts w:ascii="Times New Roman" w:hAnsi="Times New Roman" w:cs="Times New Roman"/>
+          <w:color w:val="auto"/>
+        </w:rPr>
+        <w:t>Funções</w:t>
       </w:r>
       <w:bookmarkEnd w:id="8"/>
+      <w:r>
+        <w:rPr>
+          <w:rFonts w:ascii="Times New Roman" w:hAnsi="Times New Roman" w:cs="Times New Roman"/>
+          <w:color w:val="auto"/>
+        </w:rPr>
+        <w:t xml:space="preserve"> da equipe</w:t>
+      </w:r>
     </w:p>
     <w:p>
       <w:pPr>
@@ -3326,45 +3219,8 @@
           <w:sz w:val="24"/>
           <w:szCs w:val="24"/>
         </w:rPr>
-        <w:t xml:space="preserve">Fabio </w:t>
-      </w:r>
-      <w:proofErr w:type="spellStart"/>
-      <w:r>
-        <w:rPr>
-          <w:rFonts w:ascii="Times New Roman" w:hAnsi="Times New Roman" w:cs="Times New Roman"/>
-          <w:b/>
-          <w:bCs/>
-          <w:color w:val="auto"/>
-          <w:sz w:val="24"/>
-          <w:szCs w:val="24"/>
-        </w:rPr>
-        <w:t>Moledo</w:t>
-      </w:r>
-      <w:proofErr w:type="spellEnd"/>
-      <w:r>
-        <w:rPr>
-          <w:rFonts w:ascii="Times New Roman" w:hAnsi="Times New Roman" w:cs="Times New Roman"/>
-          <w:b/>
-          <w:bCs/>
-          <w:color w:val="auto"/>
-          <w:sz w:val="24"/>
-          <w:szCs w:val="24"/>
-        </w:rPr>
-        <w:t xml:space="preserve"> – Scrum Master/ P.O / Full </w:t>
-      </w:r>
-      <w:proofErr w:type="spellStart"/>
-      <w:r>
-        <w:rPr>
-          <w:rFonts w:ascii="Times New Roman" w:hAnsi="Times New Roman" w:cs="Times New Roman"/>
-          <w:b/>
-          <w:bCs/>
-          <w:color w:val="auto"/>
-          <w:sz w:val="24"/>
-          <w:szCs w:val="24"/>
-        </w:rPr>
-        <w:t>Stack</w:t>
-      </w:r>
-      <w:proofErr w:type="spellEnd"/>
+        <w:t>Fabio Moledo – Scrum Master/ P.O / Full Stack</w:t>
+      </w:r>
     </w:p>
     <w:p>
       <w:pPr>
@@ -3447,7 +3303,6 @@
           <w:sz w:val="24"/>
           <w:szCs w:val="24"/>
         </w:rPr>
-        <w:lastRenderedPageBreak/>
         <w:t>Responsável pelo desenvolvimento de toda a documentação do projeto, desenvolvimento da tela de sobre nós do site, também dos diagramas que especificam mais sobre o negócio do qual o projeto é voltado e pela logomarca;</w:t>
       </w:r>
     </w:p>
@@ -3492,21 +3347,8 @@
           <w:sz w:val="24"/>
           <w:szCs w:val="24"/>
         </w:rPr>
-        <w:t xml:space="preserve">Lourenzo Mota - Scrum Master/ P.O / </w:t>
-      </w:r>
-      <w:proofErr w:type="spellStart"/>
-      <w:r>
-        <w:rPr>
-          <w:rFonts w:ascii="Times New Roman" w:hAnsi="Times New Roman" w:cs="Times New Roman"/>
-          <w:b/>
-          <w:bCs/>
-          <w:color w:val="auto"/>
-          <w:sz w:val="24"/>
-          <w:szCs w:val="24"/>
-        </w:rPr>
-        <w:t>BackEnd</w:t>
-      </w:r>
-      <w:proofErr w:type="spellEnd"/>
+        <w:t>Lourenzo Mota - Scrum Master/ P.O / BackEnd</w:t>
+      </w:r>
     </w:p>
     <w:p>
       <w:pPr>
@@ -3568,45 +3410,8 @@
           <w:sz w:val="24"/>
           <w:szCs w:val="24"/>
         </w:rPr>
-        <w:t xml:space="preserve">Lucas </w:t>
-      </w:r>
-      <w:proofErr w:type="spellStart"/>
-      <w:r>
-        <w:rPr>
-          <w:rFonts w:ascii="Times New Roman" w:hAnsi="Times New Roman" w:cs="Times New Roman"/>
-          <w:b/>
-          <w:bCs/>
-          <w:color w:val="auto"/>
-          <w:sz w:val="24"/>
-          <w:szCs w:val="24"/>
-        </w:rPr>
-        <w:t>Navasconi</w:t>
-      </w:r>
-      <w:proofErr w:type="spellEnd"/>
-      <w:r>
-        <w:rPr>
-          <w:rFonts w:ascii="Times New Roman" w:hAnsi="Times New Roman" w:cs="Times New Roman"/>
-          <w:b/>
-          <w:bCs/>
-          <w:color w:val="auto"/>
-          <w:sz w:val="24"/>
-          <w:szCs w:val="24"/>
-        </w:rPr>
-        <w:t xml:space="preserve"> - Scrum Master/ P.O / </w:t>
-      </w:r>
-      <w:proofErr w:type="spellStart"/>
-      <w:r>
-        <w:rPr>
-          <w:rFonts w:ascii="Times New Roman" w:hAnsi="Times New Roman" w:cs="Times New Roman"/>
-          <w:b/>
-          <w:bCs/>
-          <w:color w:val="auto"/>
-          <w:sz w:val="24"/>
-          <w:szCs w:val="24"/>
-        </w:rPr>
-        <w:t>BackEnd</w:t>
-      </w:r>
-      <w:proofErr w:type="spellEnd"/>
+        <w:t>Lucas Navasconi - Scrum Master/ P.O / BackEnd</w:t>
+      </w:r>
     </w:p>
     <w:p>
       <w:pPr>
@@ -3668,85 +3473,28 @@
           <w:sz w:val="24"/>
           <w:szCs w:val="24"/>
         </w:rPr>
-        <w:t xml:space="preserve">Nathalia </w:t>
-      </w:r>
-      <w:proofErr w:type="spellStart"/>
-      <w:r>
-        <w:rPr>
-          <w:rFonts w:ascii="Times New Roman" w:hAnsi="Times New Roman" w:cs="Times New Roman"/>
-          <w:b/>
-          <w:bCs/>
+        <w:t>Nathalia Burlina - Scrum Master/ P.O / BackEnd</w:t>
+      </w:r>
+    </w:p>
+    <w:p>
+      <w:pPr>
+        <w:spacing w:line="360" w:lineRule="auto"/>
+        <w:jc w:val="both"/>
+        <w:rPr>
+          <w:rFonts w:ascii="Times New Roman" w:hAnsi="Times New Roman" w:cs="Times New Roman"/>
           <w:color w:val="auto"/>
           <w:sz w:val="24"/>
           <w:szCs w:val="24"/>
         </w:rPr>
-        <w:t>Burlina</w:t>
-      </w:r>
-      <w:proofErr w:type="spellEnd"/>
-      <w:r>
-        <w:rPr>
-          <w:rFonts w:ascii="Times New Roman" w:hAnsi="Times New Roman" w:cs="Times New Roman"/>
-          <w:b/>
-          <w:bCs/>
+      </w:pPr>
+      <w:r>
+        <w:rPr>
+          <w:rFonts w:ascii="Times New Roman" w:hAnsi="Times New Roman" w:cs="Times New Roman"/>
           <w:color w:val="auto"/>
           <w:sz w:val="24"/>
           <w:szCs w:val="24"/>
         </w:rPr>
-        <w:t xml:space="preserve"> - Scrum Master/ P.O / </w:t>
-      </w:r>
-      <w:proofErr w:type="spellStart"/>
-      <w:r>
-        <w:rPr>
-          <w:rFonts w:ascii="Times New Roman" w:hAnsi="Times New Roman" w:cs="Times New Roman"/>
-          <w:b/>
-          <w:bCs/>
-          <w:color w:val="auto"/>
-          <w:sz w:val="24"/>
-          <w:szCs w:val="24"/>
-        </w:rPr>
-        <w:t>BackEnd</w:t>
-      </w:r>
-      <w:proofErr w:type="spellEnd"/>
-    </w:p>
-    <w:p>
-      <w:pPr>
-        <w:spacing w:line="360" w:lineRule="auto"/>
-        <w:jc w:val="both"/>
-        <w:rPr>
-          <w:rFonts w:ascii="Times New Roman" w:hAnsi="Times New Roman" w:cs="Times New Roman"/>
-          <w:color w:val="auto"/>
-          <w:sz w:val="24"/>
-          <w:szCs w:val="24"/>
-        </w:rPr>
-      </w:pPr>
-      <w:r>
-        <w:rPr>
-          <w:rFonts w:ascii="Times New Roman" w:hAnsi="Times New Roman" w:cs="Times New Roman"/>
-          <w:color w:val="auto"/>
-          <w:sz w:val="24"/>
-          <w:szCs w:val="24"/>
-        </w:rPr>
-        <w:t xml:space="preserve">Responsável pelo desenvolvimento da dashboard, aplicação de </w:t>
-      </w:r>
-      <w:proofErr w:type="spellStart"/>
-      <w:r>
-        <w:rPr>
-          <w:rFonts w:ascii="Times New Roman" w:hAnsi="Times New Roman" w:cs="Times New Roman"/>
-          <w:color w:val="auto"/>
-          <w:sz w:val="24"/>
-          <w:szCs w:val="24"/>
-        </w:rPr>
-        <w:t>backsend</w:t>
-      </w:r>
-      <w:proofErr w:type="spellEnd"/>
-      <w:r>
-        <w:rPr>
-          <w:rFonts w:ascii="Times New Roman" w:hAnsi="Times New Roman" w:cs="Times New Roman"/>
-          <w:color w:val="auto"/>
-          <w:sz w:val="24"/>
-          <w:szCs w:val="24"/>
-        </w:rPr>
-        <w:t xml:space="preserve"> da tela de contato e criação da aplicação de Python;</w:t>
+        <w:t>Responsável pelo desenvolvimento da dashboard, aplicação de backsend da tela de contato e criação da aplicação de Python;</w:t>
       </w:r>
     </w:p>
     <w:p>
@@ -3784,21 +3532,8 @@
           <w:sz w:val="24"/>
           <w:szCs w:val="24"/>
         </w:rPr>
-        <w:t xml:space="preserve">Thaís França - Scrum Master/ P.O / </w:t>
-      </w:r>
-      <w:proofErr w:type="spellStart"/>
-      <w:r>
-        <w:rPr>
-          <w:rFonts w:ascii="Times New Roman" w:hAnsi="Times New Roman" w:cs="Times New Roman"/>
-          <w:b/>
-          <w:bCs/>
-          <w:color w:val="auto"/>
-          <w:sz w:val="24"/>
-          <w:szCs w:val="24"/>
-        </w:rPr>
-        <w:t>BackEnd</w:t>
-      </w:r>
-      <w:proofErr w:type="spellEnd"/>
+        <w:t>Thaís França - Scrum Master/ P.O / BackEnd</w:t>
+      </w:r>
     </w:p>
     <w:p>
       <w:pPr>
@@ -3857,7 +3592,7 @@
           <w:szCs w:val="32"/>
         </w:rPr>
       </w:pPr>
-      <w:bookmarkStart w:id="9" w:name="_Toc111664976"/>
+      <w:bookmarkStart w:id="9" w:name="_Toc111890355"/>
       <w:r>
         <w:rPr>
           <w:rFonts w:ascii="Times New Roman" w:hAnsi="Times New Roman" w:cs="Times New Roman"/>
@@ -3896,7 +3631,7 @@
           <w:szCs w:val="32"/>
         </w:rPr>
       </w:pPr>
-      <w:bookmarkStart w:id="10" w:name="_Toc111664977"/>
+      <w:bookmarkStart w:id="10" w:name="_Toc111890356"/>
       <w:r>
         <w:rPr>
           <w:rFonts w:ascii="Times New Roman" w:hAnsi="Times New Roman" w:cs="Times New Roman"/>
@@ -3960,7 +3695,7 @@
           <w:szCs w:val="32"/>
         </w:rPr>
       </w:pPr>
-      <w:bookmarkStart w:id="11" w:name="_Toc111664978"/>
+      <w:bookmarkStart w:id="11" w:name="_Toc111890357"/>
       <w:r>
         <w:rPr>
           <w:rFonts w:ascii="Times New Roman" w:hAnsi="Times New Roman" w:cs="Times New Roman"/>
@@ -4060,27 +3795,7 @@
           <w:sz w:val="24"/>
           <w:szCs w:val="24"/>
         </w:rPr>
-        <w:t>Criação da Ferramenta de Gestão (</w:t>
-      </w:r>
-      <w:proofErr w:type="spellStart"/>
-      <w:r>
-        <w:rPr>
-          <w:rFonts w:ascii="Times New Roman" w:hAnsi="Times New Roman" w:cs="Times New Roman"/>
-          <w:color w:val="auto"/>
-          <w:sz w:val="24"/>
-          <w:szCs w:val="24"/>
-        </w:rPr>
-        <w:t>Planner</w:t>
-      </w:r>
-      <w:proofErr w:type="spellEnd"/>
-      <w:r>
-        <w:rPr>
-          <w:rFonts w:ascii="Times New Roman" w:hAnsi="Times New Roman" w:cs="Times New Roman"/>
-          <w:color w:val="auto"/>
-          <w:sz w:val="24"/>
-          <w:szCs w:val="24"/>
-        </w:rPr>
-        <w:t>);</w:t>
+        <w:t>Criação da Ferramenta de Gestão (Planner);</w:t>
       </w:r>
     </w:p>
     <w:p>
@@ -4093,32 +3808,6 @@
         <w:spacing w:line="360" w:lineRule="auto"/>
         <w:jc w:val="both"/>
         <w:rPr>
-          <w:rFonts w:ascii="Times New Roman" w:hAnsi="Times New Roman" w:cs="Times New Roman"/>
-          <w:color w:val="auto"/>
-          <w:sz w:val="24"/>
-          <w:szCs w:val="24"/>
-        </w:rPr>
-      </w:pPr>
-      <w:r>
-        <w:rPr>
-          <w:rFonts w:ascii="Times New Roman" w:hAnsi="Times New Roman" w:cs="Times New Roman"/>
-          <w:color w:val="auto"/>
-          <w:sz w:val="24"/>
-          <w:szCs w:val="24"/>
-        </w:rPr>
-        <w:t>17/08/2022 – Criação do banco de dados e criação da modelagem;</w:t>
-      </w:r>
-    </w:p>
-    <w:p>
-      <w:pPr>
-        <w:pStyle w:val="PargrafodaLista"/>
-        <w:numPr>
-          <w:ilvl w:val="0"/>
-          <w:numId w:val="34"/>
-        </w:numPr>
-        <w:spacing w:line="360" w:lineRule="auto"/>
-        <w:jc w:val="both"/>
-        <w:rPr>
           <w:color w:val="auto"/>
           <w:sz w:val="24"/>
           <w:szCs w:val="24"/>
@@ -4162,7 +3851,7 @@
           <w:szCs w:val="32"/>
         </w:rPr>
       </w:pPr>
-      <w:bookmarkStart w:id="12" w:name="_Toc111664979"/>
+      <w:bookmarkStart w:id="12" w:name="_Toc111890358"/>
       <w:r>
         <w:rPr>
           <w:rFonts w:ascii="Times New Roman" w:hAnsi="Times New Roman" w:cs="Times New Roman"/>
@@ -4172,7 +3861,6 @@
           <w:sz w:val="32"/>
           <w:szCs w:val="32"/>
         </w:rPr>
-        <w:lastRenderedPageBreak/>
         <w:t>Premissas</w:t>
       </w:r>
       <w:bookmarkEnd w:id="12"/>
@@ -4256,7 +3944,7 @@
           <w:szCs w:val="32"/>
         </w:rPr>
       </w:pPr>
-      <w:bookmarkStart w:id="13" w:name="_Toc111664980"/>
+      <w:bookmarkStart w:id="13" w:name="_Toc111890359"/>
       <w:r>
         <w:rPr>
           <w:rFonts w:ascii="Times New Roman" w:hAnsi="Times New Roman" w:cs="Times New Roman"/>
@@ -4381,15 +4069,6 @@
     </w:p>
     <w:p>
       <w:pPr>
-        <w:spacing w:line="360" w:lineRule="auto"/>
-        <w:jc w:val="both"/>
-        <w:rPr>
-          <w:rFonts w:eastAsia="Calibri"/>
-        </w:rPr>
-      </w:pPr>
-    </w:p>
-    <w:p>
-      <w:pPr>
         <w:pStyle w:val="Ttulo2"/>
         <w:numPr>
           <w:ilvl w:val="0"/>
@@ -4406,7 +4085,7 @@
           <w:szCs w:val="32"/>
         </w:rPr>
       </w:pPr>
-      <w:bookmarkStart w:id="14" w:name="_Toc111664981"/>
+      <w:bookmarkStart w:id="14" w:name="_Toc111890360"/>
       <w:r>
         <w:rPr>
           <w:rFonts w:ascii="Times New Roman" w:hAnsi="Times New Roman" w:cs="Times New Roman"/>
@@ -4416,6 +4095,7 @@
           <w:sz w:val="32"/>
           <w:szCs w:val="32"/>
         </w:rPr>
+        <w:lastRenderedPageBreak/>
         <w:t>Equipe Envolvida</w:t>
       </w:r>
       <w:bookmarkEnd w:id="14"/>
@@ -4454,7 +4134,6 @@
         </w:rPr>
         <w:t xml:space="preserve">4 </w:t>
       </w:r>
-      <w:proofErr w:type="spellStart"/>
       <w:r>
         <w:rPr>
           <w:rFonts w:ascii="Times New Roman" w:hAnsi="Times New Roman" w:cs="Times New Roman"/>
@@ -4463,18 +4142,7 @@
           <w:szCs w:val="24"/>
           <w:lang w:val="en-US"/>
         </w:rPr>
-        <w:t>Programadores</w:t>
-      </w:r>
-      <w:proofErr w:type="spellEnd"/>
-      <w:r>
-        <w:rPr>
-          <w:rFonts w:ascii="Times New Roman" w:hAnsi="Times New Roman" w:cs="Times New Roman"/>
-          <w:color w:val="auto"/>
-          <w:sz w:val="24"/>
-          <w:szCs w:val="24"/>
-          <w:lang w:val="en-US"/>
-        </w:rPr>
-        <w:t xml:space="preserve"> </w:t>
+        <w:t xml:space="preserve">Programadores </w:t>
       </w:r>
       <w:r>
         <w:rPr>
@@ -4512,29 +4180,7 @@
           <w:szCs w:val="24"/>
           <w:lang w:val="en-US"/>
         </w:rPr>
-        <w:t xml:space="preserve">1 </w:t>
-      </w:r>
-      <w:proofErr w:type="spellStart"/>
-      <w:r>
-        <w:rPr>
-          <w:rFonts w:ascii="Times New Roman" w:hAnsi="Times New Roman" w:cs="Times New Roman"/>
-          <w:color w:val="auto"/>
-          <w:sz w:val="24"/>
-          <w:szCs w:val="24"/>
-          <w:lang w:val="en-US"/>
-        </w:rPr>
-        <w:t>Programador</w:t>
-      </w:r>
-      <w:proofErr w:type="spellEnd"/>
-      <w:r>
-        <w:rPr>
-          <w:rFonts w:ascii="Times New Roman" w:hAnsi="Times New Roman" w:cs="Times New Roman"/>
-          <w:color w:val="auto"/>
-          <w:sz w:val="24"/>
-          <w:szCs w:val="24"/>
-          <w:lang w:val="en-US"/>
-        </w:rPr>
-        <w:t xml:space="preserve"> Front</w:t>
+        <w:t>1 Programador Front</w:t>
       </w:r>
       <w:r>
         <w:rPr>
@@ -4590,51 +4236,7 @@
           <w:szCs w:val="24"/>
           <w:lang w:val="en-US"/>
         </w:rPr>
-        <w:t xml:space="preserve">1 </w:t>
-      </w:r>
-      <w:proofErr w:type="spellStart"/>
-      <w:r>
-        <w:rPr>
-          <w:rFonts w:ascii="Times New Roman" w:eastAsia="Calibri" w:hAnsi="Times New Roman" w:cs="Times New Roman"/>
-          <w:color w:val="auto"/>
-          <w:sz w:val="24"/>
-          <w:szCs w:val="24"/>
-          <w:lang w:val="en-US"/>
-        </w:rPr>
-        <w:t>Programador</w:t>
-      </w:r>
-      <w:proofErr w:type="spellEnd"/>
-      <w:r>
-        <w:rPr>
-          <w:rFonts w:ascii="Times New Roman" w:eastAsia="Calibri" w:hAnsi="Times New Roman" w:cs="Times New Roman"/>
-          <w:color w:val="auto"/>
-          <w:sz w:val="24"/>
-          <w:szCs w:val="24"/>
-          <w:lang w:val="en-US"/>
-        </w:rPr>
-        <w:t xml:space="preserve"> </w:t>
-      </w:r>
-      <w:proofErr w:type="spellStart"/>
-      <w:r>
-        <w:rPr>
-          <w:rFonts w:ascii="Times New Roman" w:eastAsia="Calibri" w:hAnsi="Times New Roman" w:cs="Times New Roman"/>
-          <w:color w:val="auto"/>
-          <w:sz w:val="24"/>
-          <w:szCs w:val="24"/>
-          <w:lang w:val="en-US"/>
-        </w:rPr>
-        <w:t>FullStack</w:t>
-      </w:r>
-      <w:proofErr w:type="spellEnd"/>
-      <w:r>
-        <w:rPr>
-          <w:rFonts w:ascii="Times New Roman" w:eastAsia="Calibri" w:hAnsi="Times New Roman" w:cs="Times New Roman"/>
-          <w:color w:val="auto"/>
-          <w:sz w:val="24"/>
-          <w:szCs w:val="24"/>
-          <w:lang w:val="en-US"/>
-        </w:rPr>
-        <w:t>;</w:t>
+        <w:t>1 Programador FullStack;</w:t>
       </w:r>
     </w:p>
     <w:p>
@@ -4700,7 +4302,7 @@
           <w:szCs w:val="32"/>
         </w:rPr>
       </w:pPr>
-      <w:bookmarkStart w:id="15" w:name="_Toc111664982"/>
+      <w:bookmarkStart w:id="15" w:name="_Toc111890361"/>
       <w:r>
         <w:rPr>
           <w:rFonts w:ascii="Times New Roman" w:hAnsi="Times New Roman" w:cs="Times New Roman"/>
@@ -4760,7 +4362,7 @@
           <w:color w:val="auto"/>
         </w:rPr>
       </w:pPr>
-      <w:bookmarkStart w:id="16" w:name="_Toc111664983"/>
+      <w:bookmarkStart w:id="16" w:name="_Toc111890362"/>
       <w:r>
         <w:rPr>
           <w:rFonts w:ascii="Times New Roman" w:hAnsi="Times New Roman" w:cs="Times New Roman"/>
@@ -4790,7 +4392,7 @@
           <w:color w:val="auto"/>
         </w:rPr>
       </w:pPr>
-      <w:hyperlink r:id="rId12">
+      <w:hyperlink r:id="rId13">
         <w:r>
           <w:rPr>
             <w:rStyle w:val="Hyperlink"/>
@@ -4808,7 +4410,7 @@
           <w:rFonts w:eastAsia="Calibri"/>
         </w:rPr>
       </w:pPr>
-      <w:hyperlink r:id="rId13">
+      <w:hyperlink r:id="rId14">
         <w:r>
           <w:rPr>
             <w:rStyle w:val="Hyperlink"/>
@@ -4827,7 +4429,7 @@
           <w:rFonts w:eastAsia="Calibri"/>
         </w:rPr>
       </w:pPr>
-      <w:hyperlink r:id="rId14">
+      <w:hyperlink r:id="rId15">
         <w:r>
           <w:rPr>
             <w:rStyle w:val="Hyperlink"/>
@@ -4838,9 +4440,9 @@
       </w:hyperlink>
     </w:p>
     <w:sectPr>
-      <w:headerReference w:type="even" r:id="rId15"/>
-      <w:headerReference w:type="default" r:id="rId16"/>
-      <w:headerReference w:type="first" r:id="rId17"/>
+      <w:headerReference w:type="even" r:id="rId16"/>
+      <w:headerReference w:type="default" r:id="rId17"/>
+      <w:headerReference w:type="first" r:id="rId18"/>
       <w:pgSz w:w="11906" w:h="16838" w:code="9"/>
       <w:pgMar w:top="964" w:right="964" w:bottom="964" w:left="964" w:header="709" w:footer="709" w:gutter="0"/>
       <w:cols w:space="708"/>
@@ -5364,6 +4966,119 @@
     </w:lvl>
   </w:abstractNum>
   <w:abstractNum w:abstractNumId="2" w15:restartNumberingAfterBreak="0">
+    <w:nsid w:val="07CF3267"/>
+    <w:multiLevelType w:val="multilevel"/>
+    <w:tmpl w:val="C7D81D5C"/>
+    <w:lvl w:ilvl="0">
+      <w:start w:val="1"/>
+      <w:numFmt w:val="decimal"/>
+      <w:lvlText w:val="%1"/>
+      <w:lvlJc w:val="left"/>
+      <w:pPr>
+        <w:ind w:left="420" w:hanging="420"/>
+      </w:pPr>
+      <w:rPr>
+        <w:rFonts w:hint="default"/>
+      </w:rPr>
+    </w:lvl>
+    <w:lvl w:ilvl="1">
+      <w:start w:val="2"/>
+      <w:numFmt w:val="decimal"/>
+      <w:lvlText w:val="%1.%2"/>
+      <w:lvlJc w:val="left"/>
+      <w:pPr>
+        <w:ind w:left="1188" w:hanging="720"/>
+      </w:pPr>
+      <w:rPr>
+        <w:rFonts w:hint="default"/>
+      </w:rPr>
+    </w:lvl>
+    <w:lvl w:ilvl="2">
+      <w:start w:val="1"/>
+      <w:numFmt w:val="decimal"/>
+      <w:lvlText w:val="%1.%2.%3"/>
+      <w:lvlJc w:val="left"/>
+      <w:pPr>
+        <w:ind w:left="1656" w:hanging="720"/>
+      </w:pPr>
+      <w:rPr>
+        <w:rFonts w:hint="default"/>
+      </w:rPr>
+    </w:lvl>
+    <w:lvl w:ilvl="3">
+      <w:start w:val="1"/>
+      <w:numFmt w:val="decimal"/>
+      <w:lvlText w:val="%1.%2.%3.%4"/>
+      <w:lvlJc w:val="left"/>
+      <w:pPr>
+        <w:ind w:left="2484" w:hanging="1080"/>
+      </w:pPr>
+      <w:rPr>
+        <w:rFonts w:hint="default"/>
+      </w:rPr>
+    </w:lvl>
+    <w:lvl w:ilvl="4">
+      <w:start w:val="1"/>
+      <w:numFmt w:val="decimal"/>
+      <w:lvlText w:val="%1.%2.%3.%4.%5"/>
+      <w:lvlJc w:val="left"/>
+      <w:pPr>
+        <w:ind w:left="3312" w:hanging="1440"/>
+      </w:pPr>
+      <w:rPr>
+        <w:rFonts w:hint="default"/>
+      </w:rPr>
+    </w:lvl>
+    <w:lvl w:ilvl="5">
+      <w:start w:val="1"/>
+      <w:numFmt w:val="decimal"/>
+      <w:lvlText w:val="%1.%2.%3.%4.%5.%6"/>
+      <w:lvlJc w:val="left"/>
+      <w:pPr>
+        <w:ind w:left="3780" w:hanging="1440"/>
+      </w:pPr>
+      <w:rPr>
+        <w:rFonts w:hint="default"/>
+      </w:rPr>
+    </w:lvl>
+    <w:lvl w:ilvl="6">
+      <w:start w:val="1"/>
+      <w:numFmt w:val="decimal"/>
+      <w:lvlText w:val="%1.%2.%3.%4.%5.%6.%7"/>
+      <w:lvlJc w:val="left"/>
+      <w:pPr>
+        <w:ind w:left="4608" w:hanging="1800"/>
+      </w:pPr>
+      <w:rPr>
+        <w:rFonts w:hint="default"/>
+      </w:rPr>
+    </w:lvl>
+    <w:lvl w:ilvl="7">
+      <w:start w:val="1"/>
+      <w:numFmt w:val="decimal"/>
+      <w:lvlText w:val="%1.%2.%3.%4.%5.%6.%7.%8"/>
+      <w:lvlJc w:val="left"/>
+      <w:pPr>
+        <w:ind w:left="5436" w:hanging="2160"/>
+      </w:pPr>
+      <w:rPr>
+        <w:rFonts w:hint="default"/>
+      </w:rPr>
+    </w:lvl>
+    <w:lvl w:ilvl="8">
+      <w:start w:val="1"/>
+      <w:numFmt w:val="decimal"/>
+      <w:lvlText w:val="%1.%2.%3.%4.%5.%6.%7.%8.%9"/>
+      <w:lvlJc w:val="left"/>
+      <w:pPr>
+        <w:ind w:left="5904" w:hanging="2160"/>
+      </w:pPr>
+      <w:rPr>
+        <w:rFonts w:hint="default"/>
+      </w:rPr>
+    </w:lvl>
+  </w:abstractNum>
+  <w:abstractNum w:abstractNumId="3" w15:restartNumberingAfterBreak="0">
     <w:nsid w:val="08D639B0"/>
     <w:multiLevelType w:val="hybridMultilevel"/>
     <w:tmpl w:val="A3B001E2"/>
@@ -5476,7 +5191,7 @@
       </w:rPr>
     </w:lvl>
   </w:abstractNum>
-  <w:abstractNum w:abstractNumId="3" w15:restartNumberingAfterBreak="0">
+  <w:abstractNum w:abstractNumId="4" w15:restartNumberingAfterBreak="0">
     <w:nsid w:val="09884E38"/>
     <w:multiLevelType w:val="hybridMultilevel"/>
     <w:tmpl w:val="A7A027C0"/>
@@ -5565,7 +5280,7 @@
       </w:pPr>
     </w:lvl>
   </w:abstractNum>
-  <w:abstractNum w:abstractNumId="4" w15:restartNumberingAfterBreak="0">
+  <w:abstractNum w:abstractNumId="5" w15:restartNumberingAfterBreak="0">
     <w:nsid w:val="0A231BB5"/>
     <w:multiLevelType w:val="hybridMultilevel"/>
     <w:tmpl w:val="2C0E5C62"/>
@@ -5651,7 +5366,7 @@
       </w:pPr>
     </w:lvl>
   </w:abstractNum>
-  <w:abstractNum w:abstractNumId="5" w15:restartNumberingAfterBreak="0">
+  <w:abstractNum w:abstractNumId="6" w15:restartNumberingAfterBreak="0">
     <w:nsid w:val="0BCB2E39"/>
     <w:multiLevelType w:val="multilevel"/>
     <w:tmpl w:val="FC5A9DD4"/>
@@ -5737,7 +5452,7 @@
       </w:pPr>
     </w:lvl>
   </w:abstractNum>
-  <w:abstractNum w:abstractNumId="6" w15:restartNumberingAfterBreak="0">
+  <w:abstractNum w:abstractNumId="7" w15:restartNumberingAfterBreak="0">
     <w:nsid w:val="114247DE"/>
     <w:multiLevelType w:val="hybridMultilevel"/>
     <w:tmpl w:val="ABDA39CA"/>
@@ -5823,7 +5538,7 @@
       </w:pPr>
     </w:lvl>
   </w:abstractNum>
-  <w:abstractNum w:abstractNumId="7" w15:restartNumberingAfterBreak="0">
+  <w:abstractNum w:abstractNumId="8" w15:restartNumberingAfterBreak="0">
     <w:nsid w:val="19173B9A"/>
     <w:multiLevelType w:val="hybridMultilevel"/>
     <w:tmpl w:val="6CF43020"/>
@@ -5936,7 +5651,7 @@
       </w:rPr>
     </w:lvl>
   </w:abstractNum>
-  <w:abstractNum w:abstractNumId="8" w15:restartNumberingAfterBreak="0">
+  <w:abstractNum w:abstractNumId="9" w15:restartNumberingAfterBreak="0">
     <w:nsid w:val="1E754044"/>
     <w:multiLevelType w:val="hybridMultilevel"/>
     <w:tmpl w:val="8E98C824"/>
@@ -6049,7 +5764,7 @@
       </w:rPr>
     </w:lvl>
   </w:abstractNum>
-  <w:abstractNum w:abstractNumId="9" w15:restartNumberingAfterBreak="0">
+  <w:abstractNum w:abstractNumId="10" w15:restartNumberingAfterBreak="0">
     <w:nsid w:val="256A0448"/>
     <w:multiLevelType w:val="hybridMultilevel"/>
     <w:tmpl w:val="EEF488C4"/>
@@ -6135,7 +5850,7 @@
       </w:pPr>
     </w:lvl>
   </w:abstractNum>
-  <w:abstractNum w:abstractNumId="10" w15:restartNumberingAfterBreak="0">
+  <w:abstractNum w:abstractNumId="11" w15:restartNumberingAfterBreak="0">
     <w:nsid w:val="26704BB0"/>
     <w:multiLevelType w:val="hybridMultilevel"/>
     <w:tmpl w:val="D7A45E30"/>
@@ -6221,7 +5936,7 @@
       </w:pPr>
     </w:lvl>
   </w:abstractNum>
-  <w:abstractNum w:abstractNumId="11" w15:restartNumberingAfterBreak="0">
+  <w:abstractNum w:abstractNumId="12" w15:restartNumberingAfterBreak="0">
     <w:nsid w:val="2A942BA7"/>
     <w:multiLevelType w:val="hybridMultilevel"/>
     <w:tmpl w:val="4A1A4D16"/>
@@ -6334,7 +6049,7 @@
       </w:rPr>
     </w:lvl>
   </w:abstractNum>
-  <w:abstractNum w:abstractNumId="12" w15:restartNumberingAfterBreak="0">
+  <w:abstractNum w:abstractNumId="13" w15:restartNumberingAfterBreak="0">
     <w:nsid w:val="2C4A3DB4"/>
     <w:multiLevelType w:val="hybridMultilevel"/>
     <w:tmpl w:val="9B2423C2"/>
@@ -6426,7 +6141,7 @@
       </w:pPr>
     </w:lvl>
   </w:abstractNum>
-  <w:abstractNum w:abstractNumId="13" w15:restartNumberingAfterBreak="0">
+  <w:abstractNum w:abstractNumId="14" w15:restartNumberingAfterBreak="0">
     <w:nsid w:val="2D4A2B42"/>
     <w:multiLevelType w:val="hybridMultilevel"/>
     <w:tmpl w:val="C5CA8182"/>
@@ -6515,7 +6230,120 @@
       </w:pPr>
     </w:lvl>
   </w:abstractNum>
-  <w:abstractNum w:abstractNumId="14" w15:restartNumberingAfterBreak="0">
+  <w:abstractNum w:abstractNumId="15" w15:restartNumberingAfterBreak="0">
+    <w:nsid w:val="357170A5"/>
+    <w:multiLevelType w:val="multilevel"/>
+    <w:tmpl w:val="C7D81D5C"/>
+    <w:lvl w:ilvl="0">
+      <w:start w:val="1"/>
+      <w:numFmt w:val="decimal"/>
+      <w:lvlText w:val="%1"/>
+      <w:lvlJc w:val="left"/>
+      <w:pPr>
+        <w:ind w:left="420" w:hanging="420"/>
+      </w:pPr>
+      <w:rPr>
+        <w:rFonts w:hint="default"/>
+      </w:rPr>
+    </w:lvl>
+    <w:lvl w:ilvl="1">
+      <w:start w:val="2"/>
+      <w:numFmt w:val="decimal"/>
+      <w:lvlText w:val="%1.%2"/>
+      <w:lvlJc w:val="left"/>
+      <w:pPr>
+        <w:ind w:left="1188" w:hanging="720"/>
+      </w:pPr>
+      <w:rPr>
+        <w:rFonts w:hint="default"/>
+      </w:rPr>
+    </w:lvl>
+    <w:lvl w:ilvl="2">
+      <w:start w:val="1"/>
+      <w:numFmt w:val="decimal"/>
+      <w:lvlText w:val="%1.%2.%3"/>
+      <w:lvlJc w:val="left"/>
+      <w:pPr>
+        <w:ind w:left="1656" w:hanging="720"/>
+      </w:pPr>
+      <w:rPr>
+        <w:rFonts w:hint="default"/>
+      </w:rPr>
+    </w:lvl>
+    <w:lvl w:ilvl="3">
+      <w:start w:val="1"/>
+      <w:numFmt w:val="decimal"/>
+      <w:lvlText w:val="%1.%2.%3.%4"/>
+      <w:lvlJc w:val="left"/>
+      <w:pPr>
+        <w:ind w:left="2484" w:hanging="1080"/>
+      </w:pPr>
+      <w:rPr>
+        <w:rFonts w:hint="default"/>
+      </w:rPr>
+    </w:lvl>
+    <w:lvl w:ilvl="4">
+      <w:start w:val="1"/>
+      <w:numFmt w:val="decimal"/>
+      <w:lvlText w:val="%1.%2.%3.%4.%5"/>
+      <w:lvlJc w:val="left"/>
+      <w:pPr>
+        <w:ind w:left="3312" w:hanging="1440"/>
+      </w:pPr>
+      <w:rPr>
+        <w:rFonts w:hint="default"/>
+      </w:rPr>
+    </w:lvl>
+    <w:lvl w:ilvl="5">
+      <w:start w:val="1"/>
+      <w:numFmt w:val="decimal"/>
+      <w:lvlText w:val="%1.%2.%3.%4.%5.%6"/>
+      <w:lvlJc w:val="left"/>
+      <w:pPr>
+        <w:ind w:left="3780" w:hanging="1440"/>
+      </w:pPr>
+      <w:rPr>
+        <w:rFonts w:hint="default"/>
+      </w:rPr>
+    </w:lvl>
+    <w:lvl w:ilvl="6">
+      <w:start w:val="1"/>
+      <w:numFmt w:val="decimal"/>
+      <w:lvlText w:val="%1.%2.%3.%4.%5.%6.%7"/>
+      <w:lvlJc w:val="left"/>
+      <w:pPr>
+        <w:ind w:left="4608" w:hanging="1800"/>
+      </w:pPr>
+      <w:rPr>
+        <w:rFonts w:hint="default"/>
+      </w:rPr>
+    </w:lvl>
+    <w:lvl w:ilvl="7">
+      <w:start w:val="1"/>
+      <w:numFmt w:val="decimal"/>
+      <w:lvlText w:val="%1.%2.%3.%4.%5.%6.%7.%8"/>
+      <w:lvlJc w:val="left"/>
+      <w:pPr>
+        <w:ind w:left="5436" w:hanging="2160"/>
+      </w:pPr>
+      <w:rPr>
+        <w:rFonts w:hint="default"/>
+      </w:rPr>
+    </w:lvl>
+    <w:lvl w:ilvl="8">
+      <w:start w:val="1"/>
+      <w:numFmt w:val="decimal"/>
+      <w:lvlText w:val="%1.%2.%3.%4.%5.%6.%7.%8.%9"/>
+      <w:lvlJc w:val="left"/>
+      <w:pPr>
+        <w:ind w:left="5904" w:hanging="2160"/>
+      </w:pPr>
+      <w:rPr>
+        <w:rFonts w:hint="default"/>
+      </w:rPr>
+    </w:lvl>
+  </w:abstractNum>
+  <w:abstractNum w:abstractNumId="16" w15:restartNumberingAfterBreak="0">
     <w:nsid w:val="39ED6AA4"/>
     <w:multiLevelType w:val="hybridMultilevel"/>
     <w:tmpl w:val="C9AC4CFE"/>
@@ -6628,7 +6456,7 @@
       </w:rPr>
     </w:lvl>
   </w:abstractNum>
-  <w:abstractNum w:abstractNumId="15" w15:restartNumberingAfterBreak="0">
+  <w:abstractNum w:abstractNumId="17" w15:restartNumberingAfterBreak="0">
     <w:nsid w:val="3C38724A"/>
     <w:multiLevelType w:val="hybridMultilevel"/>
     <w:tmpl w:val="EC54E52C"/>
@@ -6717,7 +6545,7 @@
       </w:pPr>
     </w:lvl>
   </w:abstractNum>
-  <w:abstractNum w:abstractNumId="16" w15:restartNumberingAfterBreak="0">
+  <w:abstractNum w:abstractNumId="18" w15:restartNumberingAfterBreak="0">
     <w:nsid w:val="3DCA3E8A"/>
     <w:multiLevelType w:val="hybridMultilevel"/>
     <w:tmpl w:val="DC9CCA36"/>
@@ -6830,7 +6658,7 @@
       </w:rPr>
     </w:lvl>
   </w:abstractNum>
-  <w:abstractNum w:abstractNumId="17" w15:restartNumberingAfterBreak="0">
+  <w:abstractNum w:abstractNumId="19" w15:restartNumberingAfterBreak="0">
     <w:nsid w:val="3E2A1D48"/>
     <w:multiLevelType w:val="hybridMultilevel"/>
     <w:tmpl w:val="1DB28F84"/>
@@ -6943,7 +6771,7 @@
       </w:rPr>
     </w:lvl>
   </w:abstractNum>
-  <w:abstractNum w:abstractNumId="18" w15:restartNumberingAfterBreak="0">
+  <w:abstractNum w:abstractNumId="20" w15:restartNumberingAfterBreak="0">
     <w:nsid w:val="3E4477BA"/>
     <w:multiLevelType w:val="hybridMultilevel"/>
     <w:tmpl w:val="CE6A736E"/>
@@ -7056,7 +6884,7 @@
       </w:rPr>
     </w:lvl>
   </w:abstractNum>
-  <w:abstractNum w:abstractNumId="19" w15:restartNumberingAfterBreak="0">
+  <w:abstractNum w:abstractNumId="21" w15:restartNumberingAfterBreak="0">
     <w:nsid w:val="40677FB0"/>
     <w:multiLevelType w:val="hybridMultilevel"/>
     <w:tmpl w:val="95068248"/>
@@ -7142,7 +6970,7 @@
       </w:pPr>
     </w:lvl>
   </w:abstractNum>
-  <w:abstractNum w:abstractNumId="20" w15:restartNumberingAfterBreak="0">
+  <w:abstractNum w:abstractNumId="22" w15:restartNumberingAfterBreak="0">
     <w:nsid w:val="420204B1"/>
     <w:multiLevelType w:val="hybridMultilevel"/>
     <w:tmpl w:val="5E4626C0"/>
@@ -7228,7 +7056,7 @@
       </w:pPr>
     </w:lvl>
   </w:abstractNum>
-  <w:abstractNum w:abstractNumId="21" w15:restartNumberingAfterBreak="0">
+  <w:abstractNum w:abstractNumId="23" w15:restartNumberingAfterBreak="0">
     <w:nsid w:val="4F192D19"/>
     <w:multiLevelType w:val="hybridMultilevel"/>
     <w:tmpl w:val="BF7A5200"/>
@@ -7314,7 +7142,7 @@
       </w:pPr>
     </w:lvl>
   </w:abstractNum>
-  <w:abstractNum w:abstractNumId="22" w15:restartNumberingAfterBreak="0">
+  <w:abstractNum w:abstractNumId="24" w15:restartNumberingAfterBreak="0">
     <w:nsid w:val="530D5B09"/>
     <w:multiLevelType w:val="hybridMultilevel"/>
     <w:tmpl w:val="47D6314E"/>
@@ -7427,7 +7255,7 @@
       </w:rPr>
     </w:lvl>
   </w:abstractNum>
-  <w:abstractNum w:abstractNumId="23" w15:restartNumberingAfterBreak="0">
+  <w:abstractNum w:abstractNumId="25" w15:restartNumberingAfterBreak="0">
     <w:nsid w:val="539B27F2"/>
     <w:multiLevelType w:val="hybridMultilevel"/>
     <w:tmpl w:val="5900D064"/>
@@ -7513,7 +7341,7 @@
       </w:pPr>
     </w:lvl>
   </w:abstractNum>
-  <w:abstractNum w:abstractNumId="24" w15:restartNumberingAfterBreak="0">
+  <w:abstractNum w:abstractNumId="26" w15:restartNumberingAfterBreak="0">
     <w:nsid w:val="5EB92227"/>
     <w:multiLevelType w:val="hybridMultilevel"/>
     <w:tmpl w:val="D0E467A8"/>
@@ -7626,7 +7454,7 @@
       </w:rPr>
     </w:lvl>
   </w:abstractNum>
-  <w:abstractNum w:abstractNumId="25" w15:restartNumberingAfterBreak="0">
+  <w:abstractNum w:abstractNumId="27" w15:restartNumberingAfterBreak="0">
     <w:nsid w:val="600D2BE3"/>
     <w:multiLevelType w:val="hybridMultilevel"/>
     <w:tmpl w:val="DDD2782C"/>
@@ -7712,7 +7540,7 @@
       </w:pPr>
     </w:lvl>
   </w:abstractNum>
-  <w:abstractNum w:abstractNumId="26" w15:restartNumberingAfterBreak="0">
+  <w:abstractNum w:abstractNumId="28" w15:restartNumberingAfterBreak="0">
     <w:nsid w:val="66657C08"/>
     <w:multiLevelType w:val="hybridMultilevel"/>
     <w:tmpl w:val="3594E386"/>
@@ -7798,7 +7626,7 @@
       </w:pPr>
     </w:lvl>
   </w:abstractNum>
-  <w:abstractNum w:abstractNumId="27" w15:restartNumberingAfterBreak="0">
+  <w:abstractNum w:abstractNumId="29" w15:restartNumberingAfterBreak="0">
     <w:nsid w:val="68DDFC6C"/>
     <w:multiLevelType w:val="hybridMultilevel"/>
     <w:tmpl w:val="651695B6"/>
@@ -7911,7 +7739,7 @@
       </w:rPr>
     </w:lvl>
   </w:abstractNum>
-  <w:abstractNum w:abstractNumId="28" w15:restartNumberingAfterBreak="0">
+  <w:abstractNum w:abstractNumId="30" w15:restartNumberingAfterBreak="0">
     <w:nsid w:val="69CF7D0B"/>
     <w:multiLevelType w:val="hybridMultilevel"/>
     <w:tmpl w:val="A4BAF8E6"/>
@@ -8024,7 +7852,7 @@
       </w:rPr>
     </w:lvl>
   </w:abstractNum>
-  <w:abstractNum w:abstractNumId="29" w15:restartNumberingAfterBreak="0">
+  <w:abstractNum w:abstractNumId="31" w15:restartNumberingAfterBreak="0">
     <w:nsid w:val="6A801195"/>
     <w:multiLevelType w:val="multilevel"/>
     <w:tmpl w:val="898C4D9A"/>
@@ -8110,7 +7938,7 @@
       </w:pPr>
     </w:lvl>
   </w:abstractNum>
-  <w:abstractNum w:abstractNumId="30" w15:restartNumberingAfterBreak="0">
+  <w:abstractNum w:abstractNumId="32" w15:restartNumberingAfterBreak="0">
     <w:nsid w:val="6E755CC1"/>
     <w:multiLevelType w:val="hybridMultilevel"/>
     <w:tmpl w:val="5D5E3302"/>
@@ -8223,7 +8051,7 @@
       </w:rPr>
     </w:lvl>
   </w:abstractNum>
-  <w:abstractNum w:abstractNumId="31" w15:restartNumberingAfterBreak="0">
+  <w:abstractNum w:abstractNumId="33" w15:restartNumberingAfterBreak="0">
     <w:nsid w:val="6E9775B8"/>
     <w:multiLevelType w:val="hybridMultilevel"/>
     <w:tmpl w:val="E4320994"/>
@@ -8336,7 +8164,120 @@
       </w:pPr>
     </w:lvl>
   </w:abstractNum>
-  <w:abstractNum w:abstractNumId="32" w15:restartNumberingAfterBreak="0">
+  <w:abstractNum w:abstractNumId="34" w15:restartNumberingAfterBreak="0">
+    <w:nsid w:val="6ECE26FC"/>
+    <w:multiLevelType w:val="multilevel"/>
+    <w:tmpl w:val="9E1AD9B2"/>
+    <w:lvl w:ilvl="0">
+      <w:start w:val="1"/>
+      <w:numFmt w:val="decimal"/>
+      <w:lvlText w:val="%1"/>
+      <w:lvlJc w:val="left"/>
+      <w:pPr>
+        <w:ind w:left="420" w:hanging="420"/>
+      </w:pPr>
+      <w:rPr>
+        <w:rFonts w:hint="default"/>
+      </w:rPr>
+    </w:lvl>
+    <w:lvl w:ilvl="1">
+      <w:start w:val="1"/>
+      <w:numFmt w:val="decimal"/>
+      <w:lvlText w:val="%1.%2"/>
+      <w:lvlJc w:val="left"/>
+      <w:pPr>
+        <w:ind w:left="1440" w:hanging="720"/>
+      </w:pPr>
+      <w:rPr>
+        <w:rFonts w:hint="default"/>
+      </w:rPr>
+    </w:lvl>
+    <w:lvl w:ilvl="2">
+      <w:start w:val="1"/>
+      <w:numFmt w:val="decimal"/>
+      <w:lvlText w:val="%1.%2.%3"/>
+      <w:lvlJc w:val="left"/>
+      <w:pPr>
+        <w:ind w:left="2160" w:hanging="720"/>
+      </w:pPr>
+      <w:rPr>
+        <w:rFonts w:hint="default"/>
+      </w:rPr>
+    </w:lvl>
+    <w:lvl w:ilvl="3">
+      <w:start w:val="1"/>
+      <w:numFmt w:val="decimal"/>
+      <w:lvlText w:val="%1.%2.%3.%4"/>
+      <w:lvlJc w:val="left"/>
+      <w:pPr>
+        <w:ind w:left="3240" w:hanging="1080"/>
+      </w:pPr>
+      <w:rPr>
+        <w:rFonts w:hint="default"/>
+      </w:rPr>
+    </w:lvl>
+    <w:lvl w:ilvl="4">
+      <w:start w:val="1"/>
+      <w:numFmt w:val="decimal"/>
+      <w:lvlText w:val="%1.%2.%3.%4.%5"/>
+      <w:lvlJc w:val="left"/>
+      <w:pPr>
+        <w:ind w:left="4320" w:hanging="1440"/>
+      </w:pPr>
+      <w:rPr>
+        <w:rFonts w:hint="default"/>
+      </w:rPr>
+    </w:lvl>
+    <w:lvl w:ilvl="5">
+      <w:start w:val="1"/>
+      <w:numFmt w:val="decimal"/>
+      <w:lvlText w:val="%1.%2.%3.%4.%5.%6"/>
+      <w:lvlJc w:val="left"/>
+      <w:pPr>
+        <w:ind w:left="5040" w:hanging="1440"/>
+      </w:pPr>
+      <w:rPr>
+        <w:rFonts w:hint="default"/>
+      </w:rPr>
+    </w:lvl>
+    <w:lvl w:ilvl="6">
+      <w:start w:val="1"/>
+      <w:numFmt w:val="decimal"/>
+      <w:lvlText w:val="%1.%2.%3.%4.%5.%6.%7"/>
+      <w:lvlJc w:val="left"/>
+      <w:pPr>
+        <w:ind w:left="6120" w:hanging="1800"/>
+      </w:pPr>
+      <w:rPr>
+        <w:rFonts w:hint="default"/>
+      </w:rPr>
+    </w:lvl>
+    <w:lvl w:ilvl="7">
+      <w:start w:val="1"/>
+      <w:numFmt w:val="decimal"/>
+      <w:lvlText w:val="%1.%2.%3.%4.%5.%6.%7.%8"/>
+      <w:lvlJc w:val="left"/>
+      <w:pPr>
+        <w:ind w:left="7200" w:hanging="2160"/>
+      </w:pPr>
+      <w:rPr>
+        <w:rFonts w:hint="default"/>
+      </w:rPr>
+    </w:lvl>
+    <w:lvl w:ilvl="8">
+      <w:start w:val="1"/>
+      <w:numFmt w:val="decimal"/>
+      <w:lvlText w:val="%1.%2.%3.%4.%5.%6.%7.%8.%9"/>
+      <w:lvlJc w:val="left"/>
+      <w:pPr>
+        <w:ind w:left="7920" w:hanging="2160"/>
+      </w:pPr>
+      <w:rPr>
+        <w:rFonts w:hint="default"/>
+      </w:rPr>
+    </w:lvl>
+  </w:abstractNum>
+  <w:abstractNum w:abstractNumId="35" w15:restartNumberingAfterBreak="0">
     <w:nsid w:val="6F6D7B0B"/>
     <w:multiLevelType w:val="hybridMultilevel"/>
     <w:tmpl w:val="4FA27DC6"/>
@@ -8449,7 +8390,7 @@
       </w:rPr>
     </w:lvl>
   </w:abstractNum>
-  <w:abstractNum w:abstractNumId="33" w15:restartNumberingAfterBreak="0">
+  <w:abstractNum w:abstractNumId="36" w15:restartNumberingAfterBreak="0">
     <w:nsid w:val="7544715B"/>
     <w:multiLevelType w:val="hybridMultilevel"/>
     <w:tmpl w:val="E18AFE9E"/>
@@ -8562,7 +8503,7 @@
       </w:rPr>
     </w:lvl>
   </w:abstractNum>
-  <w:abstractNum w:abstractNumId="34" w15:restartNumberingAfterBreak="0">
+  <w:abstractNum w:abstractNumId="37" w15:restartNumberingAfterBreak="0">
     <w:nsid w:val="7704CD72"/>
     <w:multiLevelType w:val="hybridMultilevel"/>
     <w:tmpl w:val="40DA8038"/>
@@ -8675,7 +8616,7 @@
       </w:rPr>
     </w:lvl>
   </w:abstractNum>
-  <w:abstractNum w:abstractNumId="35" w15:restartNumberingAfterBreak="0">
+  <w:abstractNum w:abstractNumId="38" w15:restartNumberingAfterBreak="0">
     <w:nsid w:val="7801143D"/>
     <w:multiLevelType w:val="hybridMultilevel"/>
     <w:tmpl w:val="0494F8EE"/>
@@ -8788,7 +8729,7 @@
       </w:rPr>
     </w:lvl>
   </w:abstractNum>
-  <w:abstractNum w:abstractNumId="36" w15:restartNumberingAfterBreak="0">
+  <w:abstractNum w:abstractNumId="39" w15:restartNumberingAfterBreak="0">
     <w:nsid w:val="78E12AAA"/>
     <w:multiLevelType w:val="hybridMultilevel"/>
     <w:tmpl w:val="1AAC8D62"/>
@@ -8877,7 +8818,7 @@
       </w:pPr>
     </w:lvl>
   </w:abstractNum>
-  <w:abstractNum w:abstractNumId="37" w15:restartNumberingAfterBreak="0">
+  <w:abstractNum w:abstractNumId="40" w15:restartNumberingAfterBreak="0">
     <w:nsid w:val="7FAA602B"/>
     <w:multiLevelType w:val="hybridMultilevel"/>
     <w:tmpl w:val="824E711C"/>
@@ -8991,118 +8932,127 @@
     </w:lvl>
   </w:abstractNum>
   <w:num w:numId="1" w16cid:durableId="2097436516">
+    <w:abstractNumId w:val="29"/>
+  </w:num>
+  <w:num w:numId="2" w16cid:durableId="1924603365">
+    <w:abstractNumId w:val="9"/>
+  </w:num>
+  <w:num w:numId="3" w16cid:durableId="968778695">
+    <w:abstractNumId w:val="37"/>
+  </w:num>
+  <w:num w:numId="4" w16cid:durableId="1363826599">
+    <w:abstractNumId w:val="13"/>
+  </w:num>
+  <w:num w:numId="5" w16cid:durableId="612830600">
+    <w:abstractNumId w:val="10"/>
+  </w:num>
+  <w:num w:numId="6" w16cid:durableId="1169910647">
+    <w:abstractNumId w:val="23"/>
+  </w:num>
+  <w:num w:numId="7" w16cid:durableId="1846673606">
+    <w:abstractNumId w:val="28"/>
+  </w:num>
+  <w:num w:numId="8" w16cid:durableId="44840086">
+    <w:abstractNumId w:val="26"/>
+  </w:num>
+  <w:num w:numId="9" w16cid:durableId="980041307">
+    <w:abstractNumId w:val="24"/>
+  </w:num>
+  <w:num w:numId="10" w16cid:durableId="443381690">
+    <w:abstractNumId w:val="18"/>
+  </w:num>
+  <w:num w:numId="11" w16cid:durableId="1287733931">
+    <w:abstractNumId w:val="16"/>
+  </w:num>
+  <w:num w:numId="12" w16cid:durableId="1036855622">
+    <w:abstractNumId w:val="7"/>
+  </w:num>
+  <w:num w:numId="13" w16cid:durableId="1984430119">
+    <w:abstractNumId w:val="31"/>
+  </w:num>
+  <w:num w:numId="14" w16cid:durableId="2034721114">
     <w:abstractNumId w:val="27"/>
   </w:num>
-  <w:num w:numId="2" w16cid:durableId="1924603365">
-    <w:abstractNumId w:val="8"/>
+  <w:num w:numId="15" w16cid:durableId="1428230365">
+    <w:abstractNumId w:val="6"/>
   </w:num>
-  <w:num w:numId="3" w16cid:durableId="968778695">
-    <w:abstractNumId w:val="34"/>
+  <w:num w:numId="16" w16cid:durableId="554240803">
+    <w:abstractNumId w:val="33"/>
   </w:num>
-  <w:num w:numId="4" w16cid:durableId="1363826599">
+  <w:num w:numId="17" w16cid:durableId="666058909">
+    <w:abstractNumId w:val="5"/>
+  </w:num>
+  <w:num w:numId="18" w16cid:durableId="922639286">
+    <w:abstractNumId w:val="30"/>
+  </w:num>
+  <w:num w:numId="19" w16cid:durableId="1492214641">
     <w:abstractNumId w:val="12"/>
   </w:num>
-  <w:num w:numId="5" w16cid:durableId="612830600">
-    <w:abstractNumId w:val="9"/>
+  <w:num w:numId="20" w16cid:durableId="995186413">
+    <w:abstractNumId w:val="25"/>
   </w:num>
-  <w:num w:numId="6" w16cid:durableId="1169910647">
+  <w:num w:numId="21" w16cid:durableId="1390609988">
     <w:abstractNumId w:val="21"/>
   </w:num>
-  <w:num w:numId="7" w16cid:durableId="1846673606">
-    <w:abstractNumId w:val="26"/>
-  </w:num>
-  <w:num w:numId="8" w16cid:durableId="44840086">
-    <w:abstractNumId w:val="24"/>
-  </w:num>
-  <w:num w:numId="9" w16cid:durableId="980041307">
+  <w:num w:numId="22" w16cid:durableId="1297182923">
     <w:abstractNumId w:val="22"/>
   </w:num>
-  <w:num w:numId="10" w16cid:durableId="443381690">
-    <w:abstractNumId w:val="16"/>
+  <w:num w:numId="23" w16cid:durableId="1793741625">
+    <w:abstractNumId w:val="35"/>
   </w:num>
-  <w:num w:numId="11" w16cid:durableId="1287733931">
-    <w:abstractNumId w:val="14"/>
-  </w:num>
-  <w:num w:numId="12" w16cid:durableId="1036855622">
-    <w:abstractNumId w:val="6"/>
-  </w:num>
-  <w:num w:numId="13" w16cid:durableId="1984430119">
-    <w:abstractNumId w:val="29"/>
-  </w:num>
-  <w:num w:numId="14" w16cid:durableId="2034721114">
-    <w:abstractNumId w:val="25"/>
-  </w:num>
-  <w:num w:numId="15" w16cid:durableId="1428230365">
-    <w:abstractNumId w:val="5"/>
-  </w:num>
-  <w:num w:numId="16" w16cid:durableId="554240803">
-    <w:abstractNumId w:val="31"/>
-  </w:num>
-  <w:num w:numId="17" w16cid:durableId="666058909">
-    <w:abstractNumId w:val="4"/>
-  </w:num>
-  <w:num w:numId="18" w16cid:durableId="922639286">
-    <w:abstractNumId w:val="28"/>
-  </w:num>
-  <w:num w:numId="19" w16cid:durableId="1492214641">
+  <w:num w:numId="24" w16cid:durableId="1687245435">
     <w:abstractNumId w:val="11"/>
   </w:num>
-  <w:num w:numId="20" w16cid:durableId="995186413">
-    <w:abstractNumId w:val="23"/>
-  </w:num>
-  <w:num w:numId="21" w16cid:durableId="1390609988">
-    <w:abstractNumId w:val="19"/>
-  </w:num>
-  <w:num w:numId="22" w16cid:durableId="1297182923">
-    <w:abstractNumId w:val="20"/>
-  </w:num>
-  <w:num w:numId="23" w16cid:durableId="1793741625">
-    <w:abstractNumId w:val="32"/>
-  </w:num>
-  <w:num w:numId="24" w16cid:durableId="1687245435">
-    <w:abstractNumId w:val="10"/>
-  </w:num>
   <w:num w:numId="25" w16cid:durableId="1114136840">
-    <w:abstractNumId w:val="15"/>
+    <w:abstractNumId w:val="17"/>
   </w:num>
   <w:num w:numId="26" w16cid:durableId="932980051">
     <w:abstractNumId w:val="0"/>
   </w:num>
   <w:num w:numId="27" w16cid:durableId="1260915648">
-    <w:abstractNumId w:val="18"/>
+    <w:abstractNumId w:val="20"/>
   </w:num>
   <w:num w:numId="28" w16cid:durableId="263996628">
-    <w:abstractNumId w:val="30"/>
+    <w:abstractNumId w:val="32"/>
   </w:num>
   <w:num w:numId="29" w16cid:durableId="897739731">
-    <w:abstractNumId w:val="7"/>
+    <w:abstractNumId w:val="8"/>
   </w:num>
   <w:num w:numId="30" w16cid:durableId="1953127916">
+    <w:abstractNumId w:val="4"/>
+  </w:num>
+  <w:num w:numId="31" w16cid:durableId="476459376">
+    <w:abstractNumId w:val="38"/>
+  </w:num>
+  <w:num w:numId="32" w16cid:durableId="2090081670">
+    <w:abstractNumId w:val="19"/>
+  </w:num>
+  <w:num w:numId="33" w16cid:durableId="1165515182">
     <w:abstractNumId w:val="3"/>
   </w:num>
-  <w:num w:numId="31" w16cid:durableId="476459376">
-    <w:abstractNumId w:val="35"/>
-  </w:num>
-  <w:num w:numId="32" w16cid:durableId="2090081670">
-    <w:abstractNumId w:val="17"/>
-  </w:num>
-  <w:num w:numId="33" w16cid:durableId="1165515182">
-    <w:abstractNumId w:val="2"/>
-  </w:num>
   <w:num w:numId="34" w16cid:durableId="871382635">
-    <w:abstractNumId w:val="33"/>
+    <w:abstractNumId w:val="36"/>
   </w:num>
   <w:num w:numId="35" w16cid:durableId="1193033095">
-    <w:abstractNumId w:val="36"/>
+    <w:abstractNumId w:val="39"/>
   </w:num>
   <w:num w:numId="36" w16cid:durableId="1921019299">
-    <w:abstractNumId w:val="13"/>
+    <w:abstractNumId w:val="14"/>
   </w:num>
   <w:num w:numId="37" w16cid:durableId="1400011750">
-    <w:abstractNumId w:val="37"/>
+    <w:abstractNumId w:val="40"/>
   </w:num>
   <w:num w:numId="38" w16cid:durableId="865219570">
     <w:abstractNumId w:val="1"/>
+  </w:num>
+  <w:num w:numId="39" w16cid:durableId="1519615525">
+    <w:abstractNumId w:val="2"/>
+  </w:num>
+  <w:num w:numId="40" w16cid:durableId="102697084">
+    <w:abstractNumId w:val="34"/>
+  </w:num>
+  <w:num w:numId="41" w16cid:durableId="678198421">
+    <w:abstractNumId w:val="15"/>
   </w:num>
 </w:numbering>
 </file>
@@ -10265,12 +10215,19 @@
 </file>
 
 <file path=customXml/item1.xml><?xml version="1.0" encoding="utf-8"?>
-<p:properties xmlns:p="http://schemas.microsoft.com/office/2006/metadata/properties" xmlns:xsi="http://www.w3.org/2001/XMLSchema-instance" xmlns:pc="http://schemas.microsoft.com/office/infopath/2007/PartnerControls">
-  <documentManagement/>
-</p:properties>
+<b:Sources xmlns:b="http://schemas.openxmlformats.org/officeDocument/2006/bibliography" xmlns="http://schemas.openxmlformats.org/officeDocument/2006/bibliography" SelectedStyle="\APASixthEditionOfficeOnline.xsl" StyleName="APA" Version="6"/>
 </file>
 
 <file path=customXml/item2.xml><?xml version="1.0" encoding="utf-8"?>
+<?mso-contentType ?>
+<FormTemplates xmlns="http://schemas.microsoft.com/sharepoint/v3/contenttype/forms">
+  <Display>DocumentLibraryForm</Display>
+  <Edit>DocumentLibraryForm</Edit>
+  <New>DocumentLibraryForm</New>
+</FormTemplates>
+</file>
+
+<file path=customXml/item3.xml><?xml version="1.0" encoding="utf-8"?>
 <ct:contentTypeSchema xmlns:ct="http://schemas.microsoft.com/office/2006/metadata/contentType" xmlns:ma="http://schemas.microsoft.com/office/2006/metadata/properties/metaAttributes" ct:_="" ma:_="" ma:contentTypeName="Documento" ma:contentTypeID="0x0101007F8ECE7139958D46ABEDA89D12B90CBF" ma:contentTypeVersion="8" ma:contentTypeDescription="Crie um novo documento." ma:contentTypeScope="" ma:versionID="f7af598ff2112f0c4e16f369cb7c8899">
   <xsd:schema xmlns:xsd="http://www.w3.org/2001/XMLSchema" xmlns:xs="http://www.w3.org/2001/XMLSchema" xmlns:p="http://schemas.microsoft.com/office/2006/metadata/properties" xmlns:ns2="0a53ad5e-08cc-4fba-9df9-747b79db3e02" targetNamespace="http://schemas.microsoft.com/office/2006/metadata/properties" ma:root="true" ma:fieldsID="163bd38cf04bbe8ed73bbfeb3a486819" ns2:_="">
     <xsd:import namespace="0a53ad5e-08cc-4fba-9df9-747b79db3e02"/>
@@ -10440,29 +10397,29 @@
 </ct:contentTypeSchema>
 </file>
 
-<file path=customXml/item3.xml><?xml version="1.0" encoding="utf-8"?>
-<?mso-contentType ?>
-<FormTemplates xmlns="http://schemas.microsoft.com/sharepoint/v3/contenttype/forms">
-  <Display>DocumentLibraryForm</Display>
-  <Edit>DocumentLibraryForm</Edit>
-  <New>DocumentLibraryForm</New>
-</FormTemplates>
-</file>
-
 <file path=customXml/item4.xml><?xml version="1.0" encoding="utf-8"?>
-<b:Sources xmlns:b="http://schemas.openxmlformats.org/officeDocument/2006/bibliography" xmlns="http://schemas.openxmlformats.org/officeDocument/2006/bibliography" SelectedStyle="\APASixthEditionOfficeOnline.xsl" StyleName="APA" Version="6"/>
+<p:properties xmlns:p="http://schemas.microsoft.com/office/2006/metadata/properties" xmlns:xsi="http://www.w3.org/2001/XMLSchema-instance" xmlns:pc="http://schemas.microsoft.com/office/infopath/2007/PartnerControls">
+  <documentManagement/>
+</p:properties>
 </file>
 
 <file path=customXml/itemProps1.xml><?xml version="1.0" encoding="utf-8"?>
-<ds:datastoreItem xmlns:ds="http://schemas.openxmlformats.org/officeDocument/2006/customXml" ds:itemID="{79054B02-B215-46AC-9176-544339E93661}">
+<ds:datastoreItem xmlns:ds="http://schemas.openxmlformats.org/officeDocument/2006/customXml" ds:itemID="{F0CA51F9-0BA8-4A44-A4ED-57D2CE666472}">
   <ds:schemaRefs>
-    <ds:schemaRef ds:uri="http://schemas.microsoft.com/office/2006/metadata/properties"/>
-    <ds:schemaRef ds:uri="http://schemas.microsoft.com/office/infopath/2007/PartnerControls"/>
+    <ds:schemaRef ds:uri="http://schemas.openxmlformats.org/officeDocument/2006/bibliography"/>
   </ds:schemaRefs>
 </ds:datastoreItem>
 </file>
 
 <file path=customXml/itemProps2.xml><?xml version="1.0" encoding="utf-8"?>
+<ds:datastoreItem xmlns:ds="http://schemas.openxmlformats.org/officeDocument/2006/customXml" ds:itemID="{B52C9AD5-4F18-4494-A12B-C11EA8399E21}">
+  <ds:schemaRefs>
+    <ds:schemaRef ds:uri="http://schemas.microsoft.com/sharepoint/v3/contenttype/forms"/>
+  </ds:schemaRefs>
+</ds:datastoreItem>
+</file>
+
+<file path=customXml/itemProps3.xml><?xml version="1.0" encoding="utf-8"?>
 <ds:datastoreItem xmlns:ds="http://schemas.openxmlformats.org/officeDocument/2006/customXml" ds:itemID="{71D591AE-9F3A-479E-A28E-D4FD343FA2BE}">
   <ds:schemaRefs>
     <ds:schemaRef ds:uri="http://schemas.microsoft.com/office/2006/metadata/contentType"/>
@@ -10480,18 +10437,11 @@
 </ds:datastoreItem>
 </file>
 
-<file path=customXml/itemProps3.xml><?xml version="1.0" encoding="utf-8"?>
-<ds:datastoreItem xmlns:ds="http://schemas.openxmlformats.org/officeDocument/2006/customXml" ds:itemID="{B52C9AD5-4F18-4494-A12B-C11EA8399E21}">
+<file path=customXml/itemProps4.xml><?xml version="1.0" encoding="utf-8"?>
+<ds:datastoreItem xmlns:ds="http://schemas.openxmlformats.org/officeDocument/2006/customXml" ds:itemID="{79054B02-B215-46AC-9176-544339E93661}">
   <ds:schemaRefs>
-    <ds:schemaRef ds:uri="http://schemas.microsoft.com/sharepoint/v3/contenttype/forms"/>
-  </ds:schemaRefs>
-</ds:datastoreItem>
-</file>
-
-<file path=customXml/itemProps4.xml><?xml version="1.0" encoding="utf-8"?>
-<ds:datastoreItem xmlns:ds="http://schemas.openxmlformats.org/officeDocument/2006/customXml" ds:itemID="{F0CA51F9-0BA8-4A44-A4ED-57D2CE666472}">
-  <ds:schemaRefs>
-    <ds:schemaRef ds:uri="http://schemas.openxmlformats.org/officeDocument/2006/bibliography"/>
+    <ds:schemaRef ds:uri="http://schemas.microsoft.com/office/2006/metadata/properties"/>
+    <ds:schemaRef ds:uri="http://schemas.microsoft.com/office/infopath/2007/PartnerControls"/>
   </ds:schemaRefs>
 </ds:datastoreItem>
 </file>
</xml_diff>